<commit_message>
[Documentação] Atualização de casos de uso descritivos durante acompanhamento em sala.
</commit_message>
<xml_diff>
--- a/Documentacao/Documentos/Casos de Uso Descritivos/Caso de uso descritivo - Agenda.docx
+++ b/Documentacao/Documentos/Casos de Uso Descritivos/Caso de uso descritivo - Agenda.docx
@@ -1,32 +1,28 @@
 
 <file path=word/document.xml><?xml version="1.0" encoding="utf-8"?>
-<w:document xmlns:wpc="http://schemas.microsoft.com/office/word/2010/wordprocessingCanvas" xmlns:mo="http://schemas.microsoft.com/office/mac/office/2008/main" xmlns:mc="http://schemas.openxmlformats.org/markup-compatibility/2006" xmlns:mv="urn:schemas-microsoft-com:mac:vml" xmlns:o="urn:schemas-microsoft-com:office:office" xmlns:r="http://schemas.openxmlformats.org/officeDocument/2006/relationships" xmlns:m="http://schemas.openxmlformats.org/officeDocument/2006/math" xmlns:v="urn:schemas-microsoft-com:vml" xmlns:wp14="http://schemas.microsoft.com/office/word/2010/wordprocessingDrawing" xmlns:wp="http://schemas.openxmlformats.org/drawingml/2006/wordprocessingDrawing" xmlns:w10="urn:schemas-microsoft-com:office:word" xmlns:w="http://schemas.openxmlformats.org/wordprocessingml/2006/main" xmlns:w14="http://schemas.microsoft.com/office/word/2010/wordml" xmlns:wpg="http://schemas.microsoft.com/office/word/2010/wordprocessingGroup" xmlns:wpi="http://schemas.microsoft.com/office/word/2010/wordprocessingInk" xmlns:wne="http://schemas.microsoft.com/office/word/2006/wordml" xmlns:wps="http://schemas.microsoft.com/office/word/2010/wordprocessingShape" mc:Ignorable="w14 wp14">
+<w:document xmlns:wpc="http://schemas.microsoft.com/office/word/2010/wordprocessingCanvas" xmlns:cx="http://schemas.microsoft.com/office/drawing/2014/chartex" xmlns:cx1="http://schemas.microsoft.com/office/drawing/2015/9/8/chartex" xmlns:cx2="http://schemas.microsoft.com/office/drawing/2015/10/21/chartex" xmlns:cx3="http://schemas.microsoft.com/office/drawing/2016/5/9/chartex" xmlns:cx4="http://schemas.microsoft.com/office/drawing/2016/5/10/chartex" xmlns:cx5="http://schemas.microsoft.com/office/drawing/2016/5/11/chartex" xmlns:cx6="http://schemas.microsoft.com/office/drawing/2016/5/12/chartex" xmlns:cx7="http://schemas.microsoft.com/office/drawing/2016/5/13/chartex" xmlns:cx8="http://schemas.microsoft.com/office/drawing/2016/5/14/chartex" xmlns:mc="http://schemas.openxmlformats.org/markup-compatibility/2006" xmlns:aink="http://schemas.microsoft.com/office/drawing/2016/ink" xmlns:am3d="http://schemas.microsoft.com/office/drawing/2017/model3d" xmlns:o="urn:schemas-microsoft-com:office:office" xmlns:oel="http://schemas.microsoft.com/office/2019/extlst" xmlns:r="http://schemas.openxmlformats.org/officeDocument/2006/relationships" xmlns:m="http://schemas.openxmlformats.org/officeDocument/2006/math" xmlns:v="urn:schemas-microsoft-com:vml" xmlns:wp14="http://schemas.microsoft.com/office/word/2010/wordprocessingDrawing" xmlns:wp="http://schemas.openxmlformats.org/drawingml/2006/wordprocessingDrawing" xmlns:w10="urn:schemas-microsoft-com:office:word" xmlns:w="http://schemas.openxmlformats.org/wordprocessingml/2006/main" xmlns:w14="http://schemas.microsoft.com/office/word/2010/wordml" xmlns:w15="http://schemas.microsoft.com/office/word/2012/wordml" xmlns:w16cex="http://schemas.microsoft.com/office/word/2018/wordml/cex" xmlns:w16cid="http://schemas.microsoft.com/office/word/2016/wordml/cid" xmlns:w16="http://schemas.microsoft.com/office/word/2018/wordml" xmlns:w16sdtdh="http://schemas.microsoft.com/office/word/2020/wordml/sdtdatahash" xmlns:w16se="http://schemas.microsoft.com/office/word/2015/wordml/symex" xmlns:wpg="http://schemas.microsoft.com/office/word/2010/wordprocessingGroup" xmlns:wpi="http://schemas.microsoft.com/office/word/2010/wordprocessingInk" xmlns:wne="http://schemas.microsoft.com/office/word/2006/wordml" xmlns:wps="http://schemas.microsoft.com/office/word/2010/wordprocessingShape" mc:Ignorable="w14 w15 w16se w16cid w16 w16cex w16sdtdh wp14">
   <w:body>
     <w:p>
       <w:pPr>
-        <w:pStyle w:val="Heading2"/>
-        <w:rPr/>
-      </w:pPr>
-      <w:bookmarkStart w:name="_Toc10987143" w:id="0"/>
+        <w:pStyle w:val="Ttulo2"/>
+      </w:pPr>
+      <w:bookmarkStart w:id="0" w:name="_Toc10987143"/>
       <w:r>
-        <w:rPr/>
         <w:t xml:space="preserve">Caso de uso </w:t>
       </w:r>
       <w:r>
-        <w:rPr/>
         <w:t xml:space="preserve">- </w:t>
       </w:r>
       <w:r>
-        <w:rPr/>
         <w:t>Agendamento</w:t>
       </w:r>
       <w:bookmarkEnd w:id="0"/>
     </w:p>
     <w:p>
       <w:pPr>
-        <w:pStyle w:val="Heading3"/>
-      </w:pPr>
-      <w:bookmarkStart w:name="_Toc10987144" w:id="1"/>
+        <w:pStyle w:val="Ttulo3"/>
+      </w:pPr>
+      <w:bookmarkStart w:id="1" w:name="_Toc10987144"/>
       <w:r>
         <w:t>Precondições</w:t>
       </w:r>
@@ -36,12 +32,12 @@
       <w:tblPr>
         <w:tblW w:w="0" w:type="auto"/>
         <w:tblBorders>
-          <w:top w:val="single" w:color="auto" w:sz="4" w:space="0"/>
-          <w:left w:val="single" w:color="auto" w:sz="4" w:space="0"/>
-          <w:bottom w:val="single" w:color="auto" w:sz="4" w:space="0"/>
-          <w:right w:val="single" w:color="auto" w:sz="4" w:space="0"/>
-          <w:insideH w:val="single" w:color="auto" w:sz="4" w:space="0"/>
-          <w:insideV w:val="single" w:color="auto" w:sz="4" w:space="0"/>
+          <w:top w:val="single" w:sz="4" w:space="0" w:color="auto"/>
+          <w:left w:val="single" w:sz="4" w:space="0" w:color="auto"/>
+          <w:bottom w:val="single" w:sz="4" w:space="0" w:color="auto"/>
+          <w:right w:val="single" w:sz="4" w:space="0" w:color="auto"/>
+          <w:insideH w:val="single" w:sz="4" w:space="0" w:color="auto"/>
+          <w:insideV w:val="single" w:sz="4" w:space="0" w:color="auto"/>
         </w:tblBorders>
         <w:tblLayout w:type="fixed"/>
         <w:tblCellMar>
@@ -54,19 +50,12 @@
         <w:gridCol w:w="9212"/>
       </w:tblGrid>
       <w:tr>
-        <w:tblPrEx>
-          <w:tblCellMar>
-            <w:top w:w="0" w:type="dxa"/>
-            <w:bottom w:w="0" w:type="dxa"/>
-          </w:tblCellMar>
-        </w:tblPrEx>
         <w:trPr>
           <w:trHeight w:val="867"/>
         </w:trPr>
         <w:tc>
           <w:tcPr>
             <w:tcW w:w="9212" w:type="dxa"/>
-            <w:tcMar/>
           </w:tcPr>
           <w:p>
             <w:pPr>
@@ -76,10 +65,8 @@
                 <w:numId w:val="2"/>
               </w:numPr>
               <w:jc w:val="both"/>
-              <w:rPr/>
             </w:pPr>
             <w:r>
-              <w:rPr/>
               <w:t>Funcionário Estar Autenticado/ Logado;</w:t>
             </w:r>
           </w:p>
@@ -91,10 +78,8 @@
                 <w:numId w:val="2"/>
               </w:numPr>
               <w:jc w:val="both"/>
-              <w:rPr/>
             </w:pPr>
             <w:r>
-              <w:rPr/>
               <w:t>Ter Clientes Cadastrados;</w:t>
             </w:r>
           </w:p>
@@ -106,10 +91,8 @@
                 <w:numId w:val="2"/>
               </w:numPr>
               <w:jc w:val="both"/>
-              <w:rPr/>
             </w:pPr>
             <w:r>
-              <w:rPr/>
               <w:t>Ter Pets Cadastrados;</w:t>
             </w:r>
           </w:p>
@@ -118,15 +101,15 @@
     </w:tbl>
     <w:p>
       <w:pPr>
-        <w:pStyle w:val="BodyText"/>
+        <w:pStyle w:val="Corpodetexto"/>
         <w:jc w:val="both"/>
       </w:pPr>
     </w:p>
     <w:p>
       <w:pPr>
-        <w:pStyle w:val="Heading3"/>
-      </w:pPr>
-      <w:bookmarkStart w:name="_Toc10987145" w:id="2"/>
+        <w:pStyle w:val="Ttulo3"/>
+      </w:pPr>
+      <w:bookmarkStart w:id="2" w:name="_Toc10987145"/>
       <w:r>
         <w:t>Fluxo principal</w:t>
       </w:r>
@@ -139,12 +122,12 @@
       <w:tblPr>
         <w:tblW w:w="0" w:type="auto"/>
         <w:tblBorders>
-          <w:top w:val="single" w:color="auto" w:sz="4" w:space="0"/>
-          <w:left w:val="single" w:color="auto" w:sz="4" w:space="0"/>
-          <w:bottom w:val="single" w:color="auto" w:sz="4" w:space="0"/>
-          <w:right w:val="single" w:color="auto" w:sz="4" w:space="0"/>
-          <w:insideH w:val="single" w:color="auto" w:sz="4" w:space="0"/>
-          <w:insideV w:val="single" w:color="auto" w:sz="4" w:space="0"/>
+          <w:top w:val="single" w:sz="4" w:space="0" w:color="auto"/>
+          <w:left w:val="single" w:sz="4" w:space="0" w:color="auto"/>
+          <w:bottom w:val="single" w:sz="4" w:space="0" w:color="auto"/>
+          <w:right w:val="single" w:sz="4" w:space="0" w:color="auto"/>
+          <w:insideH w:val="single" w:sz="4" w:space="0" w:color="auto"/>
+          <w:insideV w:val="single" w:sz="4" w:space="0" w:color="auto"/>
         </w:tblBorders>
         <w:tblLayout w:type="fixed"/>
         <w:tblCellMar>
@@ -157,19 +140,12 @@
         <w:gridCol w:w="9212"/>
       </w:tblGrid>
       <w:tr>
-        <w:tblPrEx>
-          <w:tblCellMar>
-            <w:top w:w="0" w:type="dxa"/>
-            <w:bottom w:w="0" w:type="dxa"/>
-          </w:tblCellMar>
-        </w:tblPrEx>
         <w:trPr>
           <w:trHeight w:val="797"/>
         </w:trPr>
         <w:tc>
           <w:tcPr>
             <w:tcW w:w="9212" w:type="dxa"/>
-            <w:tcMar/>
           </w:tcPr>
           <w:p>
             <w:pPr>
@@ -180,68 +156,24 @@
               </w:numPr>
               <w:jc w:val="both"/>
               <w:rPr>
-                <w:rFonts w:ascii="Times New Roman" w:hAnsi="Times New Roman" w:eastAsia="Times New Roman" w:cs="Times New Roman"/>
-                <w:b w:val="0"/>
-                <w:bCs w:val="0"/>
-                <w:i w:val="0"/>
-                <w:iCs w:val="0"/>
-                <w:caps w:val="0"/>
-                <w:smallCaps w:val="0"/>
-                <w:noProof w:val="0"/>
-                <w:color w:val="000000" w:themeColor="text1" w:themeTint="FF" w:themeShade="FF"/>
-                <w:sz w:val="24"/>
-                <w:szCs w:val="24"/>
-                <w:lang w:val="pt-BR"/>
+                <w:color w:val="000000" w:themeColor="text1"/>
               </w:rPr>
             </w:pPr>
             <w:r>
               <w:rPr>
-                <w:rFonts w:ascii="Times New Roman" w:hAnsi="Times New Roman" w:eastAsia="Times New Roman" w:cs="Times New Roman"/>
-                <w:b w:val="0"/>
-                <w:bCs w:val="0"/>
-                <w:i w:val="0"/>
-                <w:iCs w:val="0"/>
-                <w:caps w:val="0"/>
-                <w:smallCaps w:val="0"/>
-                <w:noProof w:val="0"/>
-                <w:color w:val="000000" w:themeColor="text1" w:themeTint="FF" w:themeShade="FF"/>
-                <w:sz w:val="24"/>
-                <w:szCs w:val="24"/>
-                <w:lang w:val="pt-BR"/>
+                <w:color w:val="000000" w:themeColor="text1"/>
               </w:rPr>
               <w:t xml:space="preserve">Funcionário deseja </w:t>
             </w:r>
             <w:r>
               <w:rPr>
-                <w:rFonts w:ascii="Times New Roman" w:hAnsi="Times New Roman" w:eastAsia="Times New Roman" w:cs="Times New Roman"/>
-                <w:b w:val="0"/>
-                <w:bCs w:val="0"/>
-                <w:i w:val="0"/>
-                <w:iCs w:val="0"/>
-                <w:caps w:val="0"/>
-                <w:smallCaps w:val="0"/>
-                <w:noProof w:val="0"/>
-                <w:color w:val="000000" w:themeColor="text1" w:themeTint="FF" w:themeShade="FF"/>
-                <w:sz w:val="24"/>
-                <w:szCs w:val="24"/>
-                <w:lang w:val="pt-BR"/>
+                <w:color w:val="000000" w:themeColor="text1"/>
               </w:rPr>
               <w:t>Agendar um Horário para o Cliente</w:t>
             </w:r>
             <w:r>
               <w:rPr>
-                <w:rFonts w:ascii="Times New Roman" w:hAnsi="Times New Roman" w:eastAsia="Times New Roman" w:cs="Times New Roman"/>
-                <w:b w:val="0"/>
-                <w:bCs w:val="0"/>
-                <w:i w:val="0"/>
-                <w:iCs w:val="0"/>
-                <w:caps w:val="0"/>
-                <w:smallCaps w:val="0"/>
-                <w:noProof w:val="0"/>
-                <w:color w:val="000000" w:themeColor="text1" w:themeTint="FF" w:themeShade="FF"/>
-                <w:sz w:val="24"/>
-                <w:szCs w:val="24"/>
-                <w:lang w:val="pt-BR"/>
+                <w:color w:val="000000" w:themeColor="text1"/>
               </w:rPr>
               <w:t>;</w:t>
             </w:r>
@@ -254,19 +186,15 @@
                 <w:numId w:val="3"/>
               </w:numPr>
               <w:jc w:val="both"/>
-              <w:rPr/>
+              <w:rPr>
+                <w:color w:val="000000" w:themeColor="text1"/>
+              </w:rPr>
             </w:pPr>
             <w:r>
-              <w:rPr/>
-              <w:t>Funcionário Seleciona</w:t>
-            </w:r>
-            <w:r>
-              <w:rPr/>
-              <w:t xml:space="preserve"> </w:t>
-            </w:r>
-            <w:r>
-              <w:rPr/>
-              <w:t>o Cliente que está agendando o serviço;</w:t>
+              <w:rPr>
+                <w:color w:val="000000" w:themeColor="text1"/>
+              </w:rPr>
+              <w:t>Sistema mostra a Agenda;</w:t>
             </w:r>
           </w:p>
           <w:p>
@@ -277,15 +205,15 @@
                 <w:numId w:val="3"/>
               </w:numPr>
               <w:jc w:val="both"/>
-              <w:rPr/>
+              <w:rPr>
+                <w:color w:val="000000" w:themeColor="text1"/>
+              </w:rPr>
             </w:pPr>
             <w:r>
-              <w:rPr/>
-              <w:t>Funcionário Seleciona o Tipo de Serviço</w:t>
-            </w:r>
-            <w:r>
-              <w:rPr/>
-              <w:t>;</w:t>
+              <w:rPr>
+                <w:color w:val="000000" w:themeColor="text1"/>
+              </w:rPr>
+              <w:t>Usuário seleciona a data;</w:t>
             </w:r>
           </w:p>
           <w:p>
@@ -296,15 +224,15 @@
                 <w:numId w:val="3"/>
               </w:numPr>
               <w:jc w:val="both"/>
-              <w:rPr/>
+              <w:rPr>
+                <w:color w:val="000000" w:themeColor="text1"/>
+              </w:rPr>
             </w:pPr>
             <w:r>
-              <w:rPr/>
-              <w:t>Funcionário Seleciona o Pet</w:t>
-            </w:r>
-            <w:r>
-              <w:rPr/>
-              <w:t>;</w:t>
+              <w:rPr>
+                <w:color w:val="000000" w:themeColor="text1"/>
+              </w:rPr>
+              <w:t>Sistema exibe o formulário de cadastro de agendamento;</w:t>
             </w:r>
           </w:p>
           <w:p>
@@ -315,11 +243,9 @@
                 <w:numId w:val="3"/>
               </w:numPr>
               <w:jc w:val="both"/>
-              <w:rPr/>
             </w:pPr>
             <w:r>
-              <w:rPr/>
-              <w:t>Funcionário Seleciona o Horário Escolhido pelo Cliente;</w:t>
+              <w:t>Funcionário Seleciona o Cliente que está agendando o serviço;</w:t>
             </w:r>
           </w:p>
           <w:p>
@@ -330,11 +256,64 @@
                 <w:numId w:val="3"/>
               </w:numPr>
               <w:jc w:val="both"/>
-              <w:rPr/>
             </w:pPr>
             <w:r>
-              <w:rPr/>
+              <w:t>Funcionário Seleciona o Tipo de Serviço;</w:t>
+            </w:r>
+          </w:p>
+          <w:p>
+            <w:pPr>
+              <w:pStyle w:val="Tabela"/>
+              <w:numPr>
+                <w:ilvl w:val="0"/>
+                <w:numId w:val="3"/>
+              </w:numPr>
+              <w:jc w:val="both"/>
+            </w:pPr>
+            <w:r>
+              <w:t>Funcionário Seleciona o Pet</w:t>
+            </w:r>
+            <w:r>
+              <w:t>;</w:t>
+            </w:r>
+          </w:p>
+          <w:p>
+            <w:pPr>
+              <w:pStyle w:val="Tabela"/>
+              <w:numPr>
+                <w:ilvl w:val="0"/>
+                <w:numId w:val="3"/>
+              </w:numPr>
+              <w:jc w:val="both"/>
+            </w:pPr>
+            <w:r>
+              <w:t>Funcionário Seleciona o Horário Escolhido pelo Cliente;</w:t>
+            </w:r>
+          </w:p>
+          <w:p>
+            <w:pPr>
+              <w:pStyle w:val="Tabela"/>
+              <w:numPr>
+                <w:ilvl w:val="0"/>
+                <w:numId w:val="3"/>
+              </w:numPr>
+              <w:jc w:val="both"/>
+            </w:pPr>
+            <w:r>
               <w:t>Funcionário Agenda o Serviço com Sucesso;</w:t>
+            </w:r>
+          </w:p>
+          <w:p>
+            <w:pPr>
+              <w:pStyle w:val="Tabela"/>
+              <w:numPr>
+                <w:ilvl w:val="0"/>
+                <w:numId w:val="3"/>
+              </w:numPr>
+              <w:jc w:val="both"/>
+            </w:pPr>
+            <w:r>
+              <w:t>Sistema persiste os dados;</w:t>
             </w:r>
           </w:p>
         </w:tc>
@@ -342,44 +321,33 @@
     </w:tbl>
     <w:p>
       <w:pPr>
-        <w:pStyle w:val="BodyText"/>
+        <w:pStyle w:val="Corpodetexto"/>
         <w:jc w:val="both"/>
       </w:pPr>
     </w:p>
     <w:p>
       <w:pPr>
-        <w:pStyle w:val="Heading3"/>
-        <w:rPr/>
-      </w:pPr>
-      <w:bookmarkStart w:name="_Toc10987146" w:id="3"/>
+        <w:pStyle w:val="Ttulo3"/>
+      </w:pPr>
+      <w:bookmarkStart w:id="3" w:name="_Toc10987146"/>
       <w:r>
-        <w:rPr/>
-        <w:t xml:space="preserve">Fluxo </w:t>
-      </w:r>
-      <w:r>
-        <w:rPr/>
-        <w:t>alternativo</w:t>
+        <w:t>Fluxo alternativo</w:t>
       </w:r>
       <w:bookmarkEnd w:id="3"/>
       <w:r>
-        <w:rPr/>
-        <w:t xml:space="preserve"> -</w:t>
-      </w:r>
-      <w:r>
-        <w:rPr/>
-        <w:t xml:space="preserve"> Mudando o Horário</w:t>
+        <w:t xml:space="preserve"> - Mudando o Horário</w:t>
       </w:r>
     </w:p>
     <w:tbl>
       <w:tblPr>
         <w:tblW w:w="9212" w:type="dxa"/>
         <w:tblBorders>
-          <w:top w:val="single" w:color="auto" w:sz="4" w:space="0"/>
-          <w:left w:val="single" w:color="auto" w:sz="4" w:space="0"/>
-          <w:bottom w:val="single" w:color="auto" w:sz="4" w:space="0"/>
-          <w:right w:val="single" w:color="auto" w:sz="4" w:space="0"/>
-          <w:insideH w:val="single" w:color="auto" w:sz="4" w:space="0"/>
-          <w:insideV w:val="single" w:color="auto" w:sz="4" w:space="0"/>
+          <w:top w:val="single" w:sz="4" w:space="0" w:color="auto"/>
+          <w:left w:val="single" w:sz="4" w:space="0" w:color="auto"/>
+          <w:bottom w:val="single" w:sz="4" w:space="0" w:color="auto"/>
+          <w:right w:val="single" w:sz="4" w:space="0" w:color="auto"/>
+          <w:insideH w:val="single" w:sz="4" w:space="0" w:color="auto"/>
+          <w:insideV w:val="single" w:sz="4" w:space="0" w:color="auto"/>
         </w:tblBorders>
         <w:tblLayout w:type="fixed"/>
         <w:tblCellMar>
@@ -393,30 +361,22 @@
         <w:gridCol w:w="7157"/>
       </w:tblGrid>
       <w:tr>
-        <w:tblPrEx>
-          <w:tblCellMar>
-            <w:top w:w="0" w:type="dxa"/>
-            <w:bottom w:w="0" w:type="dxa"/>
-          </w:tblCellMar>
-        </w:tblPrEx>
         <w:trPr>
           <w:trHeight w:val="374"/>
         </w:trPr>
         <w:tc>
           <w:tcPr>
             <w:tcW w:w="2055" w:type="dxa"/>
-            <w:tcMar/>
           </w:tcPr>
           <w:p>
             <w:pPr>
-              <w:pStyle w:val="Heading3"/>
+              <w:pStyle w:val="Ttulo3"/>
               <w:numPr>
                 <w:ilvl w:val="0"/>
                 <w:numId w:val="0"/>
               </w:numPr>
               <w:ind w:left="142"/>
             </w:pPr>
-            <w:bookmarkStart w:name="_GoBack" w:colFirst="1" w:colLast="1" w:id="4"/>
             <w:r>
               <w:t>Precondições</w:t>
             </w:r>
@@ -425,53 +385,48 @@
         <w:tc>
           <w:tcPr>
             <w:tcW w:w="7157" w:type="dxa"/>
-            <w:tcMar/>
           </w:tcPr>
           <w:p>
             <w:pPr>
-              <w:pStyle w:val="Heading3"/>
+              <w:pStyle w:val="Ttulo3"/>
               <w:numPr>
                 <w:ilvl w:val="0"/>
                 <w:numId w:val="6"/>
               </w:numPr>
               <w:rPr>
                 <w:b w:val="0"/>
-                <w:bCs w:val="0"/>
               </w:rPr>
             </w:pPr>
             <w:r>
               <w:rPr>
                 <w:b w:val="0"/>
-                <w:bCs w:val="0"/>
               </w:rPr>
               <w:t xml:space="preserve">Existir um Agendamento </w:t>
             </w:r>
+            <w:proofErr w:type="spellStart"/>
             <w:r>
               <w:rPr>
                 <w:b w:val="0"/>
-                <w:bCs w:val="0"/>
               </w:rPr>
               <w:t>Pré</w:t>
             </w:r>
+            <w:proofErr w:type="spellEnd"/>
             <w:r>
               <w:rPr>
                 <w:b w:val="0"/>
-                <w:bCs w:val="0"/>
               </w:rPr>
               <w:t xml:space="preserve"> Cadastrado;</w:t>
             </w:r>
           </w:p>
           <w:p>
             <w:pPr>
-              <w:pStyle w:val="BodyText"/>
+              <w:pStyle w:val="Corpodetexto"/>
               <w:numPr>
                 <w:ilvl w:val="0"/>
                 <w:numId w:val="6"/>
               </w:numPr>
-              <w:rPr/>
             </w:pPr>
             <w:r>
-              <w:rPr/>
               <w:t>Funcionário Estar Autenticado/ Logado;</w:t>
             </w:r>
           </w:p>
@@ -483,10 +438,8 @@
                 <w:numId w:val="6"/>
               </w:numPr>
               <w:jc w:val="both"/>
-              <w:rPr/>
             </w:pPr>
             <w:r>
-              <w:rPr/>
               <w:t>Ter Clientes Cadastrados;</w:t>
             </w:r>
           </w:p>
@@ -498,33 +451,24 @@
                 <w:numId w:val="6"/>
               </w:numPr>
               <w:jc w:val="both"/>
-              <w:rPr/>
             </w:pPr>
             <w:r>
-              <w:rPr/>
               <w:t>Ter Pets Cadastrados;</w:t>
             </w:r>
           </w:p>
         </w:tc>
       </w:tr>
       <w:tr>
-        <w:tblPrEx>
-          <w:tblCellMar>
-            <w:top w:w="0" w:type="dxa"/>
-            <w:bottom w:w="0" w:type="dxa"/>
-          </w:tblCellMar>
-        </w:tblPrEx>
         <w:trPr>
           <w:trHeight w:val="413"/>
         </w:trPr>
         <w:tc>
           <w:tcPr>
             <w:tcW w:w="2055" w:type="dxa"/>
-            <w:tcMar/>
           </w:tcPr>
           <w:p>
             <w:pPr>
-              <w:pStyle w:val="Heading3"/>
+              <w:pStyle w:val="Ttulo3"/>
               <w:numPr>
                 <w:ilvl w:val="0"/>
                 <w:numId w:val="0"/>
@@ -539,130 +483,61 @@
         <w:tc>
           <w:tcPr>
             <w:tcW w:w="7157" w:type="dxa"/>
-            <w:tcMar/>
           </w:tcPr>
           <w:p>
             <w:pPr>
-              <w:pStyle w:val="Heading3"/>
-              <w:suppressLineNumbers w:val="0"/>
-              <w:bidi w:val="0"/>
-              <w:spacing w:before="160" w:beforeAutospacing="off" w:after="0" w:afterAutospacing="off" w:line="259" w:lineRule="auto"/>
-              <w:ind w:left="360" w:right="0" w:hanging="360"/>
-              <w:jc w:val="left"/>
+              <w:pStyle w:val="Ttulo3"/>
+              <w:spacing w:after="0" w:line="259" w:lineRule="auto"/>
+              <w:ind w:left="360" w:hanging="360"/>
               <w:rPr>
                 <w:b w:val="0"/>
-                <w:bCs w:val="0"/>
               </w:rPr>
             </w:pPr>
             <w:r>
               <w:rPr>
                 <w:b w:val="0"/>
-                <w:bCs w:val="0"/>
               </w:rPr>
-              <w:t>Funcionário deseja Agendar um Horário para o Cliente;</w:t>
+              <w:t>No passo 3, o usuário seleciona um agendamento já existente;</w:t>
             </w:r>
           </w:p>
           <w:p>
             <w:pPr>
-              <w:pStyle w:val="BodyText"/>
-              <w:bidi w:val="0"/>
-              <w:ind w:left="0"/>
+              <w:pStyle w:val="Corpodetexto"/>
             </w:pPr>
             <w:r>
-              <w:rPr/>
               <w:t xml:space="preserve">2. </w:t>
             </w:r>
             <w:r>
-              <w:rPr/>
-              <w:t xml:space="preserve">  Funcionário Seleciona o Cliente </w:t>
-            </w:r>
-            <w:r>
-              <w:rPr/>
-              <w:t>que</w:t>
-            </w:r>
-            <w:r>
-              <w:rPr/>
-              <w:t xml:space="preserve"> está agendando o serviço;</w:t>
+              <w:t xml:space="preserve">  </w:t>
+            </w:r>
+            <w:r>
+              <w:t>Sistema abre o formulário de cadastro do agendamento</w:t>
+            </w:r>
+            <w:r>
+              <w:t>;</w:t>
             </w:r>
           </w:p>
           <w:p>
             <w:pPr>
-              <w:pStyle w:val="BodyText"/>
-              <w:bidi w:val="0"/>
-              <w:ind w:left="0"/>
+              <w:pStyle w:val="Corpodetexto"/>
             </w:pPr>
             <w:r>
-              <w:rPr/>
-              <w:t>3.   Funcionário Seleciona o Tipo de Serviço;</w:t>
-            </w:r>
-          </w:p>
-          <w:p>
-            <w:pPr>
-              <w:pStyle w:val="BodyText"/>
-              <w:bidi w:val="0"/>
-              <w:ind w:left="0"/>
-            </w:pPr>
-            <w:r>
-              <w:rPr/>
-              <w:t>4.   Funcionário Seleciona o Pet;</w:t>
-            </w:r>
-          </w:p>
-          <w:p>
-            <w:pPr>
-              <w:pStyle w:val="BodyText"/>
-              <w:bidi w:val="0"/>
-              <w:ind w:left="0"/>
-            </w:pPr>
-            <w:r>
-              <w:rPr/>
-              <w:t>5.   Funcionário Seleciona o Horário Escolhido pelo Cliente;</w:t>
-            </w:r>
-          </w:p>
-          <w:p>
-            <w:pPr>
-              <w:pStyle w:val="BodyText"/>
-              <w:bidi w:val="0"/>
-              <w:ind w:left="0"/>
-            </w:pPr>
-            <w:r>
-              <w:rPr/>
-              <w:t>6.   Cliente opta por trocar o Horário;</w:t>
-            </w:r>
-          </w:p>
-          <w:p>
-            <w:pPr>
-              <w:pStyle w:val="BodyText"/>
-              <w:bidi w:val="0"/>
-              <w:ind w:left="0"/>
-            </w:pPr>
-            <w:r>
-              <w:rPr/>
-              <w:t>7.   Funcionário atualiza o horário;</w:t>
-            </w:r>
-          </w:p>
-          <w:p>
-            <w:pPr>
-              <w:pStyle w:val="BodyText"/>
-              <w:numPr>
-                <w:ilvl w:val="0"/>
-                <w:numId w:val="3"/>
-              </w:numPr>
-              <w:bidi w:val="0"/>
-              <w:ind/>
-              <w:rPr/>
-            </w:pPr>
-            <w:r>
-              <w:rPr/>
-              <w:t>Funcionário Agenda o Serviço com Sucesso;</w:t>
+              <w:t xml:space="preserve">3.   </w:t>
+            </w:r>
+            <w:r>
+              <w:t>Retorna para o passo 9</w:t>
+            </w:r>
+            <w:r>
+              <w:t>;</w:t>
             </w:r>
           </w:p>
         </w:tc>
       </w:tr>
-      <w:bookmarkEnd w:id="4"/>
     </w:tbl>
     <w:p/>
+    <w:p/>
     <w:sectPr>
-      <w:pgSz w:w="11900" w:h="16840" w:orient="portrait"/>
+      <w:pgSz w:w="11900" w:h="16840"/>
       <w:pgMar w:top="1440" w:right="1800" w:bottom="1440" w:left="1800" w:header="708" w:footer="708" w:gutter="0"/>
       <w:cols w:space="708"/>
       <w:docGrid w:linePitch="360"/>
@@ -672,8 +547,8 @@
 </file>
 
 <file path=word/numbering.xml><?xml version="1.0" encoding="utf-8"?>
-<w:numbering xmlns:wpc="http://schemas.microsoft.com/office/word/2010/wordprocessingCanvas" xmlns:mo="http://schemas.microsoft.com/office/mac/office/2008/main" xmlns:mc="http://schemas.openxmlformats.org/markup-compatibility/2006" xmlns:mv="urn:schemas-microsoft-com:mac:vml" xmlns:o="urn:schemas-microsoft-com:office:office" xmlns:r="http://schemas.openxmlformats.org/officeDocument/2006/relationships" xmlns:m="http://schemas.openxmlformats.org/officeDocument/2006/math" xmlns:v="urn:schemas-microsoft-com:vml" xmlns:wp14="http://schemas.microsoft.com/office/word/2010/wordprocessingDrawing" xmlns:wp="http://schemas.openxmlformats.org/drawingml/2006/wordprocessingDrawing" xmlns:w10="urn:schemas-microsoft-com:office:word" xmlns:w="http://schemas.openxmlformats.org/wordprocessingml/2006/main" xmlns:w14="http://schemas.microsoft.com/office/word/2010/wordml" xmlns:wpg="http://schemas.microsoft.com/office/word/2010/wordprocessingGroup" xmlns:wpi="http://schemas.microsoft.com/office/word/2010/wordprocessingInk" xmlns:wne="http://schemas.microsoft.com/office/word/2006/wordml" xmlns:wps="http://schemas.microsoft.com/office/word/2010/wordprocessingShape" mc:Ignorable="w14 wp14">
-  <w:abstractNum w:abstractNumId="0">
+<w:numbering xmlns:wpc="http://schemas.microsoft.com/office/word/2010/wordprocessingCanvas" xmlns:cx="http://schemas.microsoft.com/office/drawing/2014/chartex" xmlns:cx1="http://schemas.microsoft.com/office/drawing/2015/9/8/chartex" xmlns:cx2="http://schemas.microsoft.com/office/drawing/2015/10/21/chartex" xmlns:cx3="http://schemas.microsoft.com/office/drawing/2016/5/9/chartex" xmlns:cx4="http://schemas.microsoft.com/office/drawing/2016/5/10/chartex" xmlns:cx5="http://schemas.microsoft.com/office/drawing/2016/5/11/chartex" xmlns:cx6="http://schemas.microsoft.com/office/drawing/2016/5/12/chartex" xmlns:cx7="http://schemas.microsoft.com/office/drawing/2016/5/13/chartex" xmlns:cx8="http://schemas.microsoft.com/office/drawing/2016/5/14/chartex" xmlns:mc="http://schemas.openxmlformats.org/markup-compatibility/2006" xmlns:aink="http://schemas.microsoft.com/office/drawing/2016/ink" xmlns:am3d="http://schemas.microsoft.com/office/drawing/2017/model3d" xmlns:o="urn:schemas-microsoft-com:office:office" xmlns:oel="http://schemas.microsoft.com/office/2019/extlst" xmlns:r="http://schemas.openxmlformats.org/officeDocument/2006/relationships" xmlns:m="http://schemas.openxmlformats.org/officeDocument/2006/math" xmlns:v="urn:schemas-microsoft-com:vml" xmlns:wp14="http://schemas.microsoft.com/office/word/2010/wordprocessingDrawing" xmlns:wp="http://schemas.openxmlformats.org/drawingml/2006/wordprocessingDrawing" xmlns:w10="urn:schemas-microsoft-com:office:word" xmlns:w="http://schemas.openxmlformats.org/wordprocessingml/2006/main" xmlns:w14="http://schemas.microsoft.com/office/word/2010/wordml" xmlns:w15="http://schemas.microsoft.com/office/word/2012/wordml" xmlns:w16cex="http://schemas.microsoft.com/office/word/2018/wordml/cex" xmlns:w16cid="http://schemas.microsoft.com/office/word/2016/wordml/cid" xmlns:w16="http://schemas.microsoft.com/office/word/2018/wordml" xmlns:w16sdtdh="http://schemas.microsoft.com/office/word/2020/wordml/sdtdatahash" xmlns:w16se="http://schemas.microsoft.com/office/word/2015/wordml/symex" xmlns:wpg="http://schemas.microsoft.com/office/word/2010/wordprocessingGroup" xmlns:wpi="http://schemas.microsoft.com/office/word/2010/wordprocessingInk" xmlns:wne="http://schemas.microsoft.com/office/word/2006/wordml" xmlns:wps="http://schemas.microsoft.com/office/word/2010/wordprocessingShape" mc:Ignorable="w14 w15 w16se w16cid w16 w16cex w16sdtdh wp14">
+  <w:abstractNum w:abstractNumId="0" w15:restartNumberingAfterBreak="0">
     <w:nsid w:val="07DB08BB"/>
     <w:multiLevelType w:val="multilevel"/>
     <w:tmpl w:val="0416001F"/>
@@ -786,7 +661,7 @@
       </w:pPr>
     </w:lvl>
   </w:abstractNum>
-  <w:abstractNum w:abstractNumId="1">
+  <w:abstractNum w:abstractNumId="1" w15:restartNumberingAfterBreak="0">
     <w:nsid w:val="28352277"/>
     <w:multiLevelType w:val="multilevel"/>
     <w:tmpl w:val="0416001F"/>
@@ -872,7 +747,7 @@
       </w:pPr>
     </w:lvl>
   </w:abstractNum>
-  <w:abstractNum w:abstractNumId="2">
+  <w:abstractNum w:abstractNumId="2" w15:restartNumberingAfterBreak="0">
     <w:nsid w:val="380B3B9A"/>
     <w:multiLevelType w:val="hybridMultilevel"/>
     <w:tmpl w:val="55B80094"/>
@@ -958,11 +833,11 @@
       </w:pPr>
     </w:lvl>
   </w:abstractNum>
-  <w:abstractNum w:abstractNumId="3">
+  <w:abstractNum w:abstractNumId="3" w15:restartNumberingAfterBreak="0">
     <w:nsid w:val="3AAD46DE"/>
     <w:multiLevelType w:val="hybridMultilevel"/>
     <w:tmpl w:val="55B80094"/>
-    <w:lvl w:ilvl="0">
+    <w:lvl w:ilvl="0" w:tplc="FFFFFFFF">
       <w:start w:val="1"/>
       <w:numFmt w:val="decimal"/>
       <w:lvlText w:val="%1."/>
@@ -1044,7 +919,7 @@
       </w:pPr>
     </w:lvl>
   </w:abstractNum>
-  <w:abstractNum w:abstractNumId="4">
+  <w:abstractNum w:abstractNumId="4" w15:restartNumberingAfterBreak="0">
     <w:nsid w:val="6CB7701C"/>
     <w:multiLevelType w:val="multilevel"/>
     <w:tmpl w:val="0416001F"/>
@@ -1130,14 +1005,14 @@
       </w:pPr>
     </w:lvl>
   </w:abstractNum>
-  <w:abstractNum w:abstractNumId="5">
+  <w:abstractNum w:abstractNumId="5" w15:restartNumberingAfterBreak="0">
     <w:nsid w:val="74E00CB0"/>
-    <w:multiLevelType w:val="hybridMultilevel"/>
+    <w:multiLevelType w:val="multilevel"/>
     <w:tmpl w:val="82C087BA"/>
     <w:lvl w:ilvl="0">
       <w:start w:val="1"/>
       <w:numFmt w:val="decimal"/>
-      <w:pStyle w:val="Heading1"/>
+      <w:pStyle w:val="Ttulo1"/>
       <w:lvlText w:val="%1"/>
       <w:lvlJc w:val="center"/>
       <w:pPr>
@@ -1150,7 +1025,7 @@
     <w:lvl w:ilvl="1">
       <w:start w:val="1"/>
       <w:numFmt w:val="decimal"/>
-      <w:pStyle w:val="Heading2"/>
+      <w:pStyle w:val="Ttulo2"/>
       <w:lvlText w:val="%1%2"/>
       <w:lvlJc w:val="left"/>
       <w:pPr>
@@ -1163,7 +1038,7 @@
     <w:lvl w:ilvl="2">
       <w:start w:val="1"/>
       <w:numFmt w:val="decimal"/>
-      <w:pStyle w:val="Heading3"/>
+      <w:pStyle w:val="Ttulo3"/>
       <w:lvlText w:val="%1."/>
       <w:lvlJc w:val="left"/>
       <w:pPr>
@@ -1176,7 +1051,7 @@
     <w:lvl w:ilvl="3">
       <w:start w:val="1"/>
       <w:numFmt w:val="decimal"/>
-      <w:pStyle w:val="Heading4"/>
+      <w:pStyle w:val="Ttulo4"/>
       <w:lvlText w:val="%1%2.%3.%4"/>
       <w:lvlJc w:val="left"/>
       <w:pPr>
@@ -1189,7 +1064,7 @@
     <w:lvl w:ilvl="4">
       <w:start w:val="1"/>
       <w:numFmt w:val="decimal"/>
-      <w:pStyle w:val="Heading5"/>
+      <w:pStyle w:val="Ttulo5"/>
       <w:lvlText w:val="%1%2.%3.%4.%5"/>
       <w:lvlJc w:val="left"/>
       <w:pPr>
@@ -1202,7 +1077,7 @@
     <w:lvl w:ilvl="5">
       <w:start w:val="1"/>
       <w:numFmt w:val="decimal"/>
-      <w:pStyle w:val="Heading6"/>
+      <w:pStyle w:val="Ttulo6"/>
       <w:lvlText w:val="%1%2.%3.%4.%5.%6"/>
       <w:lvlJc w:val="left"/>
       <w:pPr>
@@ -1215,7 +1090,7 @@
     <w:lvl w:ilvl="6">
       <w:start w:val="1"/>
       <w:numFmt w:val="decimal"/>
-      <w:pStyle w:val="Heading7"/>
+      <w:pStyle w:val="Ttulo7"/>
       <w:lvlText w:val="%1%2.%3.%4.%5.%6.%7"/>
       <w:lvlJc w:val="left"/>
       <w:pPr>
@@ -1228,7 +1103,7 @@
     <w:lvl w:ilvl="7">
       <w:start w:val="1"/>
       <w:numFmt w:val="decimal"/>
-      <w:pStyle w:val="Heading8"/>
+      <w:pStyle w:val="Ttulo8"/>
       <w:lvlText w:val="%1%2.%3.%4.%5.%6.%7.%8"/>
       <w:lvlJc w:val="left"/>
       <w:pPr>
@@ -1241,7 +1116,7 @@
     <w:lvl w:ilvl="8">
       <w:start w:val="1"/>
       <w:numFmt w:val="decimal"/>
-      <w:pStyle w:val="Heading9"/>
+      <w:pStyle w:val="Ttulo9"/>
       <w:lvlText w:val="%1%2.%3.%4.%5.%6.%7.%8.%9"/>
       <w:lvlJc w:val="left"/>
       <w:pPr>
@@ -1252,36 +1127,36 @@
       </w:pPr>
     </w:lvl>
   </w:abstractNum>
-  <w:num w:numId="1">
+  <w:num w:numId="1" w16cid:durableId="611089704">
     <w:abstractNumId w:val="5"/>
   </w:num>
-  <w:num w:numId="2">
+  <w:num w:numId="2" w16cid:durableId="811411803">
     <w:abstractNumId w:val="1"/>
   </w:num>
-  <w:num w:numId="3">
+  <w:num w:numId="3" w16cid:durableId="1709985104">
     <w:abstractNumId w:val="4"/>
   </w:num>
-  <w:num w:numId="4">
+  <w:num w:numId="4" w16cid:durableId="1907374784">
     <w:abstractNumId w:val="0"/>
   </w:num>
-  <w:num w:numId="5">
+  <w:num w:numId="5" w16cid:durableId="1140879846">
     <w:abstractNumId w:val="5"/>
   </w:num>
-  <w:num w:numId="6">
+  <w:num w:numId="6" w16cid:durableId="2097550640">
     <w:abstractNumId w:val="3"/>
   </w:num>
-  <w:num w:numId="7">
+  <w:num w:numId="7" w16cid:durableId="3827913">
     <w:abstractNumId w:val="2"/>
   </w:num>
 </w:numbering>
 </file>
 
 <file path=word/styles.xml><?xml version="1.0" encoding="utf-8"?>
-<w:styles xmlns:mc="http://schemas.openxmlformats.org/markup-compatibility/2006" xmlns:r="http://schemas.openxmlformats.org/officeDocument/2006/relationships" xmlns:w="http://schemas.openxmlformats.org/wordprocessingml/2006/main" xmlns:w14="http://schemas.microsoft.com/office/word/2010/wordml" mc:Ignorable="w14">
+<w:styles xmlns:mc="http://schemas.openxmlformats.org/markup-compatibility/2006" xmlns:r="http://schemas.openxmlformats.org/officeDocument/2006/relationships" xmlns:w="http://schemas.openxmlformats.org/wordprocessingml/2006/main" xmlns:w14="http://schemas.microsoft.com/office/word/2010/wordml" xmlns:w15="http://schemas.microsoft.com/office/word/2012/wordml" xmlns:w16cex="http://schemas.microsoft.com/office/word/2018/wordml/cex" xmlns:w16cid="http://schemas.microsoft.com/office/word/2016/wordml/cid" xmlns:w16="http://schemas.microsoft.com/office/word/2018/wordml" xmlns:w16sdtdh="http://schemas.microsoft.com/office/word/2020/wordml/sdtdatahash" xmlns:w16se="http://schemas.microsoft.com/office/word/2015/wordml/symex" mc:Ignorable="w14 w15 w16se w16cid w16 w16cex w16sdtdh">
   <w:docDefaults>
     <w:rPrDefault>
       <w:rPr>
-        <w:rFonts w:asciiTheme="minorHAnsi" w:hAnsiTheme="minorHAnsi" w:eastAsiaTheme="minorEastAsia" w:cstheme="minorBidi"/>
+        <w:rFonts w:asciiTheme="minorHAnsi" w:eastAsiaTheme="minorEastAsia" w:hAnsiTheme="minorHAnsi" w:cstheme="minorBidi"/>
         <w:sz w:val="24"/>
         <w:szCs w:val="24"/>
         <w:lang w:val="pt-BR" w:eastAsia="en-US" w:bidi="ar-SA"/>
@@ -1289,162 +1164,391 @@
     </w:rPrDefault>
     <w:pPrDefault/>
   </w:docDefaults>
-  <w:latentStyles w:defLockedState="0" w:defUIPriority="99" w:defSemiHidden="1" w:defUnhideWhenUsed="1" w:defQFormat="0" w:count="276">
-    <w:lsdException w:name="Normal" w:uiPriority="0" w:semiHidden="0" w:unhideWhenUsed="0" w:qFormat="1"/>
-    <w:lsdException w:name="heading 1" w:uiPriority="0" w:semiHidden="0" w:unhideWhenUsed="0" w:qFormat="1"/>
-    <w:lsdException w:name="heading 2" w:uiPriority="0" w:qFormat="1"/>
-    <w:lsdException w:name="heading 3" w:uiPriority="0" w:qFormat="1"/>
-    <w:lsdException w:name="heading 4" w:uiPriority="0" w:qFormat="1"/>
-    <w:lsdException w:name="heading 5" w:uiPriority="0" w:qFormat="1"/>
-    <w:lsdException w:name="heading 6" w:uiPriority="0" w:qFormat="1"/>
-    <w:lsdException w:name="heading 7" w:uiPriority="0" w:qFormat="1"/>
-    <w:lsdException w:name="heading 8" w:uiPriority="0" w:qFormat="1"/>
-    <w:lsdException w:name="heading 9" w:uiPriority="0" w:qFormat="1"/>
-    <w:lsdException w:name="toc 1" w:uiPriority="39"/>
-    <w:lsdException w:name="toc 2" w:uiPriority="39"/>
-    <w:lsdException w:name="toc 3" w:uiPriority="39"/>
-    <w:lsdException w:name="toc 4" w:uiPriority="39"/>
-    <w:lsdException w:name="toc 5" w:uiPriority="39"/>
-    <w:lsdException w:name="toc 6" w:uiPriority="39"/>
-    <w:lsdException w:name="toc 7" w:uiPriority="39"/>
-    <w:lsdException w:name="toc 8" w:uiPriority="39"/>
-    <w:lsdException w:name="toc 9" w:uiPriority="39"/>
-    <w:lsdException w:name="caption" w:uiPriority="35" w:qFormat="1"/>
-    <w:lsdException w:name="Title" w:uiPriority="10" w:semiHidden="0" w:unhideWhenUsed="0" w:qFormat="1"/>
-    <w:lsdException w:name="Default Paragraph Font" w:uiPriority="1"/>
-    <w:lsdException w:name="Body Text" w:uiPriority="0"/>
-    <w:lsdException w:name="Subtitle" w:uiPriority="11" w:semiHidden="0" w:unhideWhenUsed="0" w:qFormat="1"/>
-    <w:lsdException w:name="Strong" w:uiPriority="22" w:semiHidden="0" w:unhideWhenUsed="0" w:qFormat="1"/>
-    <w:lsdException w:name="Emphasis" w:uiPriority="20" w:semiHidden="0" w:unhideWhenUsed="0" w:qFormat="1"/>
-    <w:lsdException w:name="Table Grid" w:uiPriority="59" w:semiHidden="0" w:unhideWhenUsed="0"/>
-    <w:lsdException w:name="Placeholder Text" w:unhideWhenUsed="0"/>
-    <w:lsdException w:name="No Spacing" w:uiPriority="1" w:semiHidden="0" w:unhideWhenUsed="0" w:qFormat="1"/>
-    <w:lsdException w:name="Light Shading" w:uiPriority="60" w:semiHidden="0" w:unhideWhenUsed="0"/>
-    <w:lsdException w:name="Light List" w:uiPriority="61" w:semiHidden="0" w:unhideWhenUsed="0"/>
-    <w:lsdException w:name="Light Grid" w:uiPriority="62" w:semiHidden="0" w:unhideWhenUsed="0"/>
-    <w:lsdException w:name="Medium Shading 1" w:uiPriority="63" w:semiHidden="0" w:unhideWhenUsed="0"/>
-    <w:lsdException w:name="Medium Shading 2" w:uiPriority="64" w:semiHidden="0" w:unhideWhenUsed="0"/>
-    <w:lsdException w:name="Medium List 1" w:uiPriority="65" w:semiHidden="0" w:unhideWhenUsed="0"/>
-    <w:lsdException w:name="Medium List 2" w:uiPriority="66" w:semiHidden="0" w:unhideWhenUsed="0"/>
-    <w:lsdException w:name="Medium Grid 1" w:uiPriority="67" w:semiHidden="0" w:unhideWhenUsed="0"/>
-    <w:lsdException w:name="Medium Grid 2" w:uiPriority="68" w:semiHidden="0" w:unhideWhenUsed="0"/>
-    <w:lsdException w:name="Medium Grid 3" w:uiPriority="69" w:semiHidden="0" w:unhideWhenUsed="0"/>
-    <w:lsdException w:name="Dark List" w:uiPriority="70" w:semiHidden="0" w:unhideWhenUsed="0"/>
-    <w:lsdException w:name="Colorful Shading" w:uiPriority="71" w:semiHidden="0" w:unhideWhenUsed="0"/>
-    <w:lsdException w:name="Colorful List" w:uiPriority="72" w:semiHidden="0" w:unhideWhenUsed="0"/>
-    <w:lsdException w:name="Colorful Grid" w:uiPriority="73" w:semiHidden="0" w:unhideWhenUsed="0"/>
-    <w:lsdException w:name="Light Shading Accent 1" w:uiPriority="60" w:semiHidden="0" w:unhideWhenUsed="0"/>
-    <w:lsdException w:name="Light List Accent 1" w:uiPriority="61" w:semiHidden="0" w:unhideWhenUsed="0"/>
-    <w:lsdException w:name="Light Grid Accent 1" w:uiPriority="62" w:semiHidden="0" w:unhideWhenUsed="0"/>
-    <w:lsdException w:name="Medium Shading 1 Accent 1" w:uiPriority="63" w:semiHidden="0" w:unhideWhenUsed="0"/>
-    <w:lsdException w:name="Medium Shading 2 Accent 1" w:uiPriority="64" w:semiHidden="0" w:unhideWhenUsed="0"/>
-    <w:lsdException w:name="Medium List 1 Accent 1" w:uiPriority="65" w:semiHidden="0" w:unhideWhenUsed="0"/>
-    <w:lsdException w:name="Revision" w:unhideWhenUsed="0"/>
-    <w:lsdException w:name="List Paragraph" w:uiPriority="34" w:semiHidden="0" w:unhideWhenUsed="0" w:qFormat="1"/>
-    <w:lsdException w:name="Quote" w:uiPriority="29" w:semiHidden="0" w:unhideWhenUsed="0" w:qFormat="1"/>
-    <w:lsdException w:name="Intense Quote" w:uiPriority="30" w:semiHidden="0" w:unhideWhenUsed="0" w:qFormat="1"/>
-    <w:lsdException w:name="Medium List 2 Accent 1" w:uiPriority="66" w:semiHidden="0" w:unhideWhenUsed="0"/>
-    <w:lsdException w:name="Medium Grid 1 Accent 1" w:uiPriority="67" w:semiHidden="0" w:unhideWhenUsed="0"/>
-    <w:lsdException w:name="Medium Grid 2 Accent 1" w:uiPriority="68" w:semiHidden="0" w:unhideWhenUsed="0"/>
-    <w:lsdException w:name="Medium Grid 3 Accent 1" w:uiPriority="69" w:semiHidden="0" w:unhideWhenUsed="0"/>
-    <w:lsdException w:name="Dark List Accent 1" w:uiPriority="70" w:semiHidden="0" w:unhideWhenUsed="0"/>
-    <w:lsdException w:name="Colorful Shading Accent 1" w:uiPriority="71" w:semiHidden="0" w:unhideWhenUsed="0"/>
-    <w:lsdException w:name="Colorful List Accent 1" w:uiPriority="72" w:semiHidden="0" w:unhideWhenUsed="0"/>
-    <w:lsdException w:name="Colorful Grid Accent 1" w:uiPriority="73" w:semiHidden="0" w:unhideWhenUsed="0"/>
-    <w:lsdException w:name="Light Shading Accent 2" w:uiPriority="60" w:semiHidden="0" w:unhideWhenUsed="0"/>
-    <w:lsdException w:name="Light List Accent 2" w:uiPriority="61" w:semiHidden="0" w:unhideWhenUsed="0"/>
-    <w:lsdException w:name="Light Grid Accent 2" w:uiPriority="62" w:semiHidden="0" w:unhideWhenUsed="0"/>
-    <w:lsdException w:name="Medium Shading 1 Accent 2" w:uiPriority="63" w:semiHidden="0" w:unhideWhenUsed="0"/>
-    <w:lsdException w:name="Medium Shading 2 Accent 2" w:uiPriority="64" w:semiHidden="0" w:unhideWhenUsed="0"/>
-    <w:lsdException w:name="Medium List 1 Accent 2" w:uiPriority="65" w:semiHidden="0" w:unhideWhenUsed="0"/>
-    <w:lsdException w:name="Medium List 2 Accent 2" w:uiPriority="66" w:semiHidden="0" w:unhideWhenUsed="0"/>
-    <w:lsdException w:name="Medium Grid 1 Accent 2" w:uiPriority="67" w:semiHidden="0" w:unhideWhenUsed="0"/>
-    <w:lsdException w:name="Medium Grid 2 Accent 2" w:uiPriority="68" w:semiHidden="0" w:unhideWhenUsed="0"/>
-    <w:lsdException w:name="Medium Grid 3 Accent 2" w:uiPriority="69" w:semiHidden="0" w:unhideWhenUsed="0"/>
-    <w:lsdException w:name="Dark List Accent 2" w:uiPriority="70" w:semiHidden="0" w:unhideWhenUsed="0"/>
-    <w:lsdException w:name="Colorful Shading Accent 2" w:uiPriority="71" w:semiHidden="0" w:unhideWhenUsed="0"/>
-    <w:lsdException w:name="Colorful List Accent 2" w:uiPriority="72" w:semiHidden="0" w:unhideWhenUsed="0"/>
-    <w:lsdException w:name="Colorful Grid Accent 2" w:uiPriority="73" w:semiHidden="0" w:unhideWhenUsed="0"/>
-    <w:lsdException w:name="Light Shading Accent 3" w:uiPriority="60" w:semiHidden="0" w:unhideWhenUsed="0"/>
-    <w:lsdException w:name="Light List Accent 3" w:uiPriority="61" w:semiHidden="0" w:unhideWhenUsed="0"/>
-    <w:lsdException w:name="Light Grid Accent 3" w:uiPriority="62" w:semiHidden="0" w:unhideWhenUsed="0"/>
-    <w:lsdException w:name="Medium Shading 1 Accent 3" w:uiPriority="63" w:semiHidden="0" w:unhideWhenUsed="0"/>
-    <w:lsdException w:name="Medium Shading 2 Accent 3" w:uiPriority="64" w:semiHidden="0" w:unhideWhenUsed="0"/>
-    <w:lsdException w:name="Medium List 1 Accent 3" w:uiPriority="65" w:semiHidden="0" w:unhideWhenUsed="0"/>
-    <w:lsdException w:name="Medium List 2 Accent 3" w:uiPriority="66" w:semiHidden="0" w:unhideWhenUsed="0"/>
-    <w:lsdException w:name="Medium Grid 1 Accent 3" w:uiPriority="67" w:semiHidden="0" w:unhideWhenUsed="0"/>
-    <w:lsdException w:name="Medium Grid 2 Accent 3" w:uiPriority="68" w:semiHidden="0" w:unhideWhenUsed="0"/>
-    <w:lsdException w:name="Medium Grid 3 Accent 3" w:uiPriority="69" w:semiHidden="0" w:unhideWhenUsed="0"/>
-    <w:lsdException w:name="Dark List Accent 3" w:uiPriority="70" w:semiHidden="0" w:unhideWhenUsed="0"/>
-    <w:lsdException w:name="Colorful Shading Accent 3" w:uiPriority="71" w:semiHidden="0" w:unhideWhenUsed="0"/>
-    <w:lsdException w:name="Colorful List Accent 3" w:uiPriority="72" w:semiHidden="0" w:unhideWhenUsed="0"/>
-    <w:lsdException w:name="Colorful Grid Accent 3" w:uiPriority="73" w:semiHidden="0" w:unhideWhenUsed="0"/>
-    <w:lsdException w:name="Light Shading Accent 4" w:uiPriority="60" w:semiHidden="0" w:unhideWhenUsed="0"/>
-    <w:lsdException w:name="Light List Accent 4" w:uiPriority="61" w:semiHidden="0" w:unhideWhenUsed="0"/>
-    <w:lsdException w:name="Light Grid Accent 4" w:uiPriority="62" w:semiHidden="0" w:unhideWhenUsed="0"/>
-    <w:lsdException w:name="Medium Shading 1 Accent 4" w:uiPriority="63" w:semiHidden="0" w:unhideWhenUsed="0"/>
-    <w:lsdException w:name="Medium Shading 2 Accent 4" w:uiPriority="64" w:semiHidden="0" w:unhideWhenUsed="0"/>
-    <w:lsdException w:name="Medium List 1 Accent 4" w:uiPriority="65" w:semiHidden="0" w:unhideWhenUsed="0"/>
-    <w:lsdException w:name="Medium List 2 Accent 4" w:uiPriority="66" w:semiHidden="0" w:unhideWhenUsed="0"/>
-    <w:lsdException w:name="Medium Grid 1 Accent 4" w:uiPriority="67" w:semiHidden="0" w:unhideWhenUsed="0"/>
-    <w:lsdException w:name="Medium Grid 2 Accent 4" w:uiPriority="68" w:semiHidden="0" w:unhideWhenUsed="0"/>
-    <w:lsdException w:name="Medium Grid 3 Accent 4" w:uiPriority="69" w:semiHidden="0" w:unhideWhenUsed="0"/>
-    <w:lsdException w:name="Dark List Accent 4" w:uiPriority="70" w:semiHidden="0" w:unhideWhenUsed="0"/>
-    <w:lsdException w:name="Colorful Shading Accent 4" w:uiPriority="71" w:semiHidden="0" w:unhideWhenUsed="0"/>
-    <w:lsdException w:name="Colorful List Accent 4" w:uiPriority="72" w:semiHidden="0" w:unhideWhenUsed="0"/>
-    <w:lsdException w:name="Colorful Grid Accent 4" w:uiPriority="73" w:semiHidden="0" w:unhideWhenUsed="0"/>
-    <w:lsdException w:name="Light Shading Accent 5" w:uiPriority="60" w:semiHidden="0" w:unhideWhenUsed="0"/>
-    <w:lsdException w:name="Light List Accent 5" w:uiPriority="61" w:semiHidden="0" w:unhideWhenUsed="0"/>
-    <w:lsdException w:name="Light Grid Accent 5" w:uiPriority="62" w:semiHidden="0" w:unhideWhenUsed="0"/>
-    <w:lsdException w:name="Medium Shading 1 Accent 5" w:uiPriority="63" w:semiHidden="0" w:unhideWhenUsed="0"/>
-    <w:lsdException w:name="Medium Shading 2 Accent 5" w:uiPriority="64" w:semiHidden="0" w:unhideWhenUsed="0"/>
-    <w:lsdException w:name="Medium List 1 Accent 5" w:uiPriority="65" w:semiHidden="0" w:unhideWhenUsed="0"/>
-    <w:lsdException w:name="Medium List 2 Accent 5" w:uiPriority="66" w:semiHidden="0" w:unhideWhenUsed="0"/>
-    <w:lsdException w:name="Medium Grid 1 Accent 5" w:uiPriority="67" w:semiHidden="0" w:unhideWhenUsed="0"/>
-    <w:lsdException w:name="Medium Grid 2 Accent 5" w:uiPriority="68" w:semiHidden="0" w:unhideWhenUsed="0"/>
-    <w:lsdException w:name="Medium Grid 3 Accent 5" w:uiPriority="69" w:semiHidden="0" w:unhideWhenUsed="0"/>
-    <w:lsdException w:name="Dark List Accent 5" w:uiPriority="70" w:semiHidden="0" w:unhideWhenUsed="0"/>
-    <w:lsdException w:name="Colorful Shading Accent 5" w:uiPriority="71" w:semiHidden="0" w:unhideWhenUsed="0"/>
-    <w:lsdException w:name="Colorful List Accent 5" w:uiPriority="72" w:semiHidden="0" w:unhideWhenUsed="0"/>
-    <w:lsdException w:name="Colorful Grid Accent 5" w:uiPriority="73" w:semiHidden="0" w:unhideWhenUsed="0"/>
-    <w:lsdException w:name="Light Shading Accent 6" w:uiPriority="60" w:semiHidden="0" w:unhideWhenUsed="0"/>
-    <w:lsdException w:name="Light List Accent 6" w:uiPriority="61" w:semiHidden="0" w:unhideWhenUsed="0"/>
-    <w:lsdException w:name="Light Grid Accent 6" w:uiPriority="62" w:semiHidden="0" w:unhideWhenUsed="0"/>
-    <w:lsdException w:name="Medium Shading 1 Accent 6" w:uiPriority="63" w:semiHidden="0" w:unhideWhenUsed="0"/>
-    <w:lsdException w:name="Medium Shading 2 Accent 6" w:uiPriority="64" w:semiHidden="0" w:unhideWhenUsed="0"/>
-    <w:lsdException w:name="Medium List 1 Accent 6" w:uiPriority="65" w:semiHidden="0" w:unhideWhenUsed="0"/>
-    <w:lsdException w:name="Medium List 2 Accent 6" w:uiPriority="66" w:semiHidden="0" w:unhideWhenUsed="0"/>
-    <w:lsdException w:name="Medium Grid 1 Accent 6" w:uiPriority="67" w:semiHidden="0" w:unhideWhenUsed="0"/>
-    <w:lsdException w:name="Medium Grid 2 Accent 6" w:uiPriority="68" w:semiHidden="0" w:unhideWhenUsed="0"/>
-    <w:lsdException w:name="Medium Grid 3 Accent 6" w:uiPriority="69" w:semiHidden="0" w:unhideWhenUsed="0"/>
-    <w:lsdException w:name="Dark List Accent 6" w:uiPriority="70" w:semiHidden="0" w:unhideWhenUsed="0"/>
-    <w:lsdException w:name="Colorful Shading Accent 6" w:uiPriority="71" w:semiHidden="0" w:unhideWhenUsed="0"/>
-    <w:lsdException w:name="Colorful List Accent 6" w:uiPriority="72" w:semiHidden="0" w:unhideWhenUsed="0"/>
-    <w:lsdException w:name="Colorful Grid Accent 6" w:uiPriority="73" w:semiHidden="0" w:unhideWhenUsed="0"/>
-    <w:lsdException w:name="Subtle Emphasis" w:uiPriority="19" w:semiHidden="0" w:unhideWhenUsed="0" w:qFormat="1"/>
-    <w:lsdException w:name="Intense Emphasis" w:uiPriority="21" w:semiHidden="0" w:unhideWhenUsed="0" w:qFormat="1"/>
-    <w:lsdException w:name="Subtle Reference" w:uiPriority="31" w:semiHidden="0" w:unhideWhenUsed="0" w:qFormat="1"/>
-    <w:lsdException w:name="Intense Reference" w:uiPriority="32" w:semiHidden="0" w:unhideWhenUsed="0" w:qFormat="1"/>
-    <w:lsdException w:name="Book Title" w:uiPriority="33" w:semiHidden="0" w:unhideWhenUsed="0" w:qFormat="1"/>
-    <w:lsdException w:name="Bibliography" w:uiPriority="37"/>
-    <w:lsdException w:name="TOC Heading" w:uiPriority="39" w:qFormat="1"/>
+  <w:latentStyles w:defLockedState="0" w:defUIPriority="99" w:defSemiHidden="0" w:defUnhideWhenUsed="0" w:defQFormat="0" w:count="376">
+    <w:lsdException w:name="Normal" w:uiPriority="0" w:qFormat="1"/>
+    <w:lsdException w:name="heading 1" w:uiPriority="0" w:qFormat="1"/>
+    <w:lsdException w:name="heading 2" w:semiHidden="1" w:uiPriority="0" w:unhideWhenUsed="1" w:qFormat="1"/>
+    <w:lsdException w:name="heading 3" w:semiHidden="1" w:uiPriority="0" w:unhideWhenUsed="1" w:qFormat="1"/>
+    <w:lsdException w:name="heading 4" w:semiHidden="1" w:uiPriority="0" w:unhideWhenUsed="1" w:qFormat="1"/>
+    <w:lsdException w:name="heading 5" w:semiHidden="1" w:uiPriority="0" w:unhideWhenUsed="1" w:qFormat="1"/>
+    <w:lsdException w:name="heading 6" w:semiHidden="1" w:uiPriority="0" w:unhideWhenUsed="1" w:qFormat="1"/>
+    <w:lsdException w:name="heading 7" w:semiHidden="1" w:uiPriority="0" w:unhideWhenUsed="1" w:qFormat="1"/>
+    <w:lsdException w:name="heading 8" w:semiHidden="1" w:uiPriority="0" w:unhideWhenUsed="1" w:qFormat="1"/>
+    <w:lsdException w:name="heading 9" w:semiHidden="1" w:uiPriority="0" w:unhideWhenUsed="1" w:qFormat="1"/>
+    <w:lsdException w:name="index 1" w:semiHidden="1" w:unhideWhenUsed="1"/>
+    <w:lsdException w:name="index 2" w:semiHidden="1" w:unhideWhenUsed="1"/>
+    <w:lsdException w:name="index 3" w:semiHidden="1" w:unhideWhenUsed="1"/>
+    <w:lsdException w:name="index 4" w:semiHidden="1" w:unhideWhenUsed="1"/>
+    <w:lsdException w:name="index 5" w:semiHidden="1" w:unhideWhenUsed="1"/>
+    <w:lsdException w:name="index 6" w:semiHidden="1" w:unhideWhenUsed="1"/>
+    <w:lsdException w:name="index 7" w:semiHidden="1" w:unhideWhenUsed="1"/>
+    <w:lsdException w:name="index 8" w:semiHidden="1" w:unhideWhenUsed="1"/>
+    <w:lsdException w:name="index 9" w:semiHidden="1" w:unhideWhenUsed="1"/>
+    <w:lsdException w:name="toc 1" w:semiHidden="1" w:uiPriority="39" w:unhideWhenUsed="1"/>
+    <w:lsdException w:name="toc 2" w:semiHidden="1" w:uiPriority="39" w:unhideWhenUsed="1"/>
+    <w:lsdException w:name="toc 3" w:semiHidden="1" w:uiPriority="39" w:unhideWhenUsed="1"/>
+    <w:lsdException w:name="toc 4" w:semiHidden="1" w:uiPriority="39" w:unhideWhenUsed="1"/>
+    <w:lsdException w:name="toc 5" w:semiHidden="1" w:uiPriority="39" w:unhideWhenUsed="1"/>
+    <w:lsdException w:name="toc 6" w:semiHidden="1" w:uiPriority="39" w:unhideWhenUsed="1"/>
+    <w:lsdException w:name="toc 7" w:semiHidden="1" w:uiPriority="39" w:unhideWhenUsed="1"/>
+    <w:lsdException w:name="toc 8" w:semiHidden="1" w:uiPriority="39" w:unhideWhenUsed="1"/>
+    <w:lsdException w:name="toc 9" w:semiHidden="1" w:uiPriority="39" w:unhideWhenUsed="1"/>
+    <w:lsdException w:name="Normal Indent" w:semiHidden="1" w:unhideWhenUsed="1"/>
+    <w:lsdException w:name="footnote text" w:semiHidden="1" w:unhideWhenUsed="1"/>
+    <w:lsdException w:name="annotation text" w:semiHidden="1" w:unhideWhenUsed="1"/>
+    <w:lsdException w:name="header" w:semiHidden="1" w:unhideWhenUsed="1"/>
+    <w:lsdException w:name="footer" w:semiHidden="1" w:unhideWhenUsed="1"/>
+    <w:lsdException w:name="index heading" w:semiHidden="1" w:unhideWhenUsed="1"/>
+    <w:lsdException w:name="caption" w:semiHidden="1" w:uiPriority="35" w:unhideWhenUsed="1" w:qFormat="1"/>
+    <w:lsdException w:name="table of figures" w:semiHidden="1" w:unhideWhenUsed="1"/>
+    <w:lsdException w:name="envelope address" w:semiHidden="1" w:unhideWhenUsed="1"/>
+    <w:lsdException w:name="envelope return" w:semiHidden="1" w:unhideWhenUsed="1"/>
+    <w:lsdException w:name="footnote reference" w:semiHidden="1" w:unhideWhenUsed="1"/>
+    <w:lsdException w:name="annotation reference" w:semiHidden="1" w:unhideWhenUsed="1"/>
+    <w:lsdException w:name="line number" w:semiHidden="1" w:unhideWhenUsed="1"/>
+    <w:lsdException w:name="page number" w:semiHidden="1" w:unhideWhenUsed="1"/>
+    <w:lsdException w:name="endnote reference" w:semiHidden="1" w:unhideWhenUsed="1"/>
+    <w:lsdException w:name="endnote text" w:semiHidden="1" w:unhideWhenUsed="1"/>
+    <w:lsdException w:name="table of authorities" w:semiHidden="1" w:unhideWhenUsed="1"/>
+    <w:lsdException w:name="macro" w:semiHidden="1" w:unhideWhenUsed="1"/>
+    <w:lsdException w:name="toa heading" w:semiHidden="1" w:unhideWhenUsed="1"/>
+    <w:lsdException w:name="List" w:semiHidden="1" w:unhideWhenUsed="1"/>
+    <w:lsdException w:name="List Bullet" w:semiHidden="1" w:unhideWhenUsed="1"/>
+    <w:lsdException w:name="List Number" w:semiHidden="1" w:unhideWhenUsed="1"/>
+    <w:lsdException w:name="List 2" w:semiHidden="1" w:unhideWhenUsed="1"/>
+    <w:lsdException w:name="List 3" w:semiHidden="1" w:unhideWhenUsed="1"/>
+    <w:lsdException w:name="List 4" w:semiHidden="1" w:unhideWhenUsed="1"/>
+    <w:lsdException w:name="List 5" w:semiHidden="1" w:unhideWhenUsed="1"/>
+    <w:lsdException w:name="List Bullet 2" w:semiHidden="1" w:unhideWhenUsed="1"/>
+    <w:lsdException w:name="List Bullet 3" w:semiHidden="1" w:unhideWhenUsed="1"/>
+    <w:lsdException w:name="List Bullet 4" w:semiHidden="1" w:unhideWhenUsed="1"/>
+    <w:lsdException w:name="List Bullet 5" w:semiHidden="1" w:unhideWhenUsed="1"/>
+    <w:lsdException w:name="List Number 2" w:semiHidden="1" w:unhideWhenUsed="1"/>
+    <w:lsdException w:name="List Number 3" w:semiHidden="1" w:unhideWhenUsed="1"/>
+    <w:lsdException w:name="List Number 4" w:semiHidden="1" w:unhideWhenUsed="1"/>
+    <w:lsdException w:name="List Number 5" w:semiHidden="1" w:unhideWhenUsed="1"/>
+    <w:lsdException w:name="Title" w:uiPriority="10" w:qFormat="1"/>
+    <w:lsdException w:name="Closing" w:semiHidden="1" w:unhideWhenUsed="1"/>
+    <w:lsdException w:name="Signature" w:semiHidden="1" w:unhideWhenUsed="1"/>
+    <w:lsdException w:name="Default Paragraph Font" w:semiHidden="1" w:uiPriority="1" w:unhideWhenUsed="1"/>
+    <w:lsdException w:name="Body Text" w:semiHidden="1" w:uiPriority="0" w:unhideWhenUsed="1"/>
+    <w:lsdException w:name="Body Text Indent" w:semiHidden="1" w:unhideWhenUsed="1"/>
+    <w:lsdException w:name="List Continue" w:semiHidden="1" w:unhideWhenUsed="1"/>
+    <w:lsdException w:name="List Continue 2" w:semiHidden="1" w:unhideWhenUsed="1"/>
+    <w:lsdException w:name="List Continue 3" w:semiHidden="1" w:unhideWhenUsed="1"/>
+    <w:lsdException w:name="List Continue 4" w:semiHidden="1" w:unhideWhenUsed="1"/>
+    <w:lsdException w:name="List Continue 5" w:semiHidden="1" w:unhideWhenUsed="1"/>
+    <w:lsdException w:name="Message Header" w:semiHidden="1" w:unhideWhenUsed="1"/>
+    <w:lsdException w:name="Subtitle" w:uiPriority="11" w:qFormat="1"/>
+    <w:lsdException w:name="Salutation" w:semiHidden="1" w:unhideWhenUsed="1"/>
+    <w:lsdException w:name="Date" w:semiHidden="1" w:unhideWhenUsed="1"/>
+    <w:lsdException w:name="Body Text First Indent" w:semiHidden="1" w:unhideWhenUsed="1"/>
+    <w:lsdException w:name="Body Text First Indent 2" w:semiHidden="1" w:unhideWhenUsed="1"/>
+    <w:lsdException w:name="Note Heading" w:semiHidden="1" w:unhideWhenUsed="1"/>
+    <w:lsdException w:name="Body Text 2" w:semiHidden="1" w:unhideWhenUsed="1"/>
+    <w:lsdException w:name="Body Text 3" w:semiHidden="1" w:unhideWhenUsed="1"/>
+    <w:lsdException w:name="Body Text Indent 2" w:semiHidden="1" w:unhideWhenUsed="1"/>
+    <w:lsdException w:name="Body Text Indent 3" w:semiHidden="1" w:unhideWhenUsed="1"/>
+    <w:lsdException w:name="Block Text" w:semiHidden="1" w:unhideWhenUsed="1"/>
+    <w:lsdException w:name="Hyperlink" w:semiHidden="1" w:unhideWhenUsed="1"/>
+    <w:lsdException w:name="FollowedHyperlink" w:semiHidden="1" w:unhideWhenUsed="1"/>
+    <w:lsdException w:name="Strong" w:uiPriority="22" w:qFormat="1"/>
+    <w:lsdException w:name="Emphasis" w:uiPriority="20" w:qFormat="1"/>
+    <w:lsdException w:name="Document Map" w:semiHidden="1" w:unhideWhenUsed="1"/>
+    <w:lsdException w:name="Plain Text" w:semiHidden="1" w:unhideWhenUsed="1"/>
+    <w:lsdException w:name="E-mail Signature" w:semiHidden="1" w:unhideWhenUsed="1"/>
+    <w:lsdException w:name="HTML Top of Form" w:semiHidden="1" w:unhideWhenUsed="1"/>
+    <w:lsdException w:name="HTML Bottom of Form" w:semiHidden="1" w:unhideWhenUsed="1"/>
+    <w:lsdException w:name="Normal (Web)" w:semiHidden="1" w:unhideWhenUsed="1"/>
+    <w:lsdException w:name="HTML Acronym" w:semiHidden="1" w:unhideWhenUsed="1"/>
+    <w:lsdException w:name="HTML Address" w:semiHidden="1" w:unhideWhenUsed="1"/>
+    <w:lsdException w:name="HTML Cite" w:semiHidden="1" w:unhideWhenUsed="1"/>
+    <w:lsdException w:name="HTML Code" w:semiHidden="1" w:unhideWhenUsed="1"/>
+    <w:lsdException w:name="HTML Definition" w:semiHidden="1" w:unhideWhenUsed="1"/>
+    <w:lsdException w:name="HTML Keyboard" w:semiHidden="1" w:unhideWhenUsed="1"/>
+    <w:lsdException w:name="HTML Preformatted" w:semiHidden="1" w:unhideWhenUsed="1"/>
+    <w:lsdException w:name="HTML Sample" w:semiHidden="1" w:unhideWhenUsed="1"/>
+    <w:lsdException w:name="HTML Typewriter" w:semiHidden="1" w:unhideWhenUsed="1"/>
+    <w:lsdException w:name="HTML Variable" w:semiHidden="1" w:unhideWhenUsed="1"/>
+    <w:lsdException w:name="Normal Table" w:semiHidden="1" w:unhideWhenUsed="1"/>
+    <w:lsdException w:name="annotation subject" w:semiHidden="1" w:unhideWhenUsed="1"/>
+    <w:lsdException w:name="No List" w:semiHidden="1" w:unhideWhenUsed="1"/>
+    <w:lsdException w:name="Outline List 1" w:semiHidden="1" w:unhideWhenUsed="1"/>
+    <w:lsdException w:name="Outline List 2" w:semiHidden="1" w:unhideWhenUsed="1"/>
+    <w:lsdException w:name="Outline List 3" w:semiHidden="1" w:unhideWhenUsed="1"/>
+    <w:lsdException w:name="Table Simple 1" w:semiHidden="1" w:unhideWhenUsed="1"/>
+    <w:lsdException w:name="Table Simple 2" w:semiHidden="1" w:unhideWhenUsed="1"/>
+    <w:lsdException w:name="Table Simple 3" w:semiHidden="1" w:unhideWhenUsed="1"/>
+    <w:lsdException w:name="Table Classic 1" w:semiHidden="1" w:unhideWhenUsed="1"/>
+    <w:lsdException w:name="Table Classic 2" w:semiHidden="1" w:unhideWhenUsed="1"/>
+    <w:lsdException w:name="Table Classic 3" w:semiHidden="1" w:unhideWhenUsed="1"/>
+    <w:lsdException w:name="Table Classic 4" w:semiHidden="1" w:unhideWhenUsed="1"/>
+    <w:lsdException w:name="Table Colorful 1" w:semiHidden="1" w:unhideWhenUsed="1"/>
+    <w:lsdException w:name="Table Colorful 2" w:semiHidden="1" w:unhideWhenUsed="1"/>
+    <w:lsdException w:name="Table Colorful 3" w:semiHidden="1" w:unhideWhenUsed="1"/>
+    <w:lsdException w:name="Table Columns 1" w:semiHidden="1" w:unhideWhenUsed="1"/>
+    <w:lsdException w:name="Table Columns 2" w:semiHidden="1" w:unhideWhenUsed="1"/>
+    <w:lsdException w:name="Table Columns 3" w:semiHidden="1" w:unhideWhenUsed="1"/>
+    <w:lsdException w:name="Table Columns 4" w:semiHidden="1" w:unhideWhenUsed="1"/>
+    <w:lsdException w:name="Table Columns 5" w:semiHidden="1" w:unhideWhenUsed="1"/>
+    <w:lsdException w:name="Table Grid 1" w:semiHidden="1" w:unhideWhenUsed="1"/>
+    <w:lsdException w:name="Table Grid 2" w:semiHidden="1" w:unhideWhenUsed="1"/>
+    <w:lsdException w:name="Table Grid 3" w:semiHidden="1" w:unhideWhenUsed="1"/>
+    <w:lsdException w:name="Table Grid 4" w:semiHidden="1" w:unhideWhenUsed="1"/>
+    <w:lsdException w:name="Table Grid 5" w:semiHidden="1" w:unhideWhenUsed="1"/>
+    <w:lsdException w:name="Table Grid 6" w:semiHidden="1" w:unhideWhenUsed="1"/>
+    <w:lsdException w:name="Table Grid 7" w:semiHidden="1" w:unhideWhenUsed="1"/>
+    <w:lsdException w:name="Table Grid 8" w:semiHidden="1" w:unhideWhenUsed="1"/>
+    <w:lsdException w:name="Table List 1" w:semiHidden="1" w:unhideWhenUsed="1"/>
+    <w:lsdException w:name="Table List 2" w:semiHidden="1" w:unhideWhenUsed="1"/>
+    <w:lsdException w:name="Table List 3" w:semiHidden="1" w:unhideWhenUsed="1"/>
+    <w:lsdException w:name="Table List 4" w:semiHidden="1" w:unhideWhenUsed="1"/>
+    <w:lsdException w:name="Table List 5" w:semiHidden="1" w:unhideWhenUsed="1"/>
+    <w:lsdException w:name="Table List 6" w:semiHidden="1" w:unhideWhenUsed="1"/>
+    <w:lsdException w:name="Table List 7" w:semiHidden="1" w:unhideWhenUsed="1"/>
+    <w:lsdException w:name="Table List 8" w:semiHidden="1" w:unhideWhenUsed="1"/>
+    <w:lsdException w:name="Table 3D effects 1" w:semiHidden="1" w:unhideWhenUsed="1"/>
+    <w:lsdException w:name="Table 3D effects 2" w:semiHidden="1" w:unhideWhenUsed="1"/>
+    <w:lsdException w:name="Table 3D effects 3" w:semiHidden="1" w:unhideWhenUsed="1"/>
+    <w:lsdException w:name="Table Contemporary" w:semiHidden="1" w:unhideWhenUsed="1"/>
+    <w:lsdException w:name="Table Elegant" w:semiHidden="1" w:unhideWhenUsed="1"/>
+    <w:lsdException w:name="Table Professional" w:semiHidden="1" w:unhideWhenUsed="1"/>
+    <w:lsdException w:name="Table Subtle 1" w:semiHidden="1" w:unhideWhenUsed="1"/>
+    <w:lsdException w:name="Table Subtle 2" w:semiHidden="1" w:unhideWhenUsed="1"/>
+    <w:lsdException w:name="Table Web 1" w:semiHidden="1" w:unhideWhenUsed="1"/>
+    <w:lsdException w:name="Table Web 2" w:semiHidden="1" w:unhideWhenUsed="1"/>
+    <w:lsdException w:name="Table Web 3" w:semiHidden="1" w:unhideWhenUsed="1"/>
+    <w:lsdException w:name="Balloon Text" w:semiHidden="1" w:unhideWhenUsed="1"/>
+    <w:lsdException w:name="Table Grid" w:uiPriority="59"/>
+    <w:lsdException w:name="Table Theme" w:semiHidden="1" w:unhideWhenUsed="1"/>
+    <w:lsdException w:name="Placeholder Text" w:semiHidden="1"/>
+    <w:lsdException w:name="No Spacing" w:uiPriority="1" w:qFormat="1"/>
+    <w:lsdException w:name="Light Shading" w:uiPriority="60"/>
+    <w:lsdException w:name="Light List" w:uiPriority="61"/>
+    <w:lsdException w:name="Light Grid" w:uiPriority="62"/>
+    <w:lsdException w:name="Medium Shading 1" w:uiPriority="63"/>
+    <w:lsdException w:name="Medium Shading 2" w:uiPriority="64"/>
+    <w:lsdException w:name="Medium List 1" w:uiPriority="65"/>
+    <w:lsdException w:name="Medium List 2" w:uiPriority="66"/>
+    <w:lsdException w:name="Medium Grid 1" w:uiPriority="67"/>
+    <w:lsdException w:name="Medium Grid 2" w:uiPriority="68"/>
+    <w:lsdException w:name="Medium Grid 3" w:uiPriority="69"/>
+    <w:lsdException w:name="Dark List" w:uiPriority="70"/>
+    <w:lsdException w:name="Colorful Shading" w:uiPriority="71"/>
+    <w:lsdException w:name="Colorful List" w:uiPriority="72"/>
+    <w:lsdException w:name="Colorful Grid" w:uiPriority="73"/>
+    <w:lsdException w:name="Light Shading Accent 1" w:uiPriority="60"/>
+    <w:lsdException w:name="Light List Accent 1" w:uiPriority="61"/>
+    <w:lsdException w:name="Light Grid Accent 1" w:uiPriority="62"/>
+    <w:lsdException w:name="Medium Shading 1 Accent 1" w:uiPriority="63"/>
+    <w:lsdException w:name="Medium Shading 2 Accent 1" w:uiPriority="64"/>
+    <w:lsdException w:name="Medium List 1 Accent 1" w:uiPriority="65"/>
+    <w:lsdException w:name="Revision" w:semiHidden="1"/>
+    <w:lsdException w:name="List Paragraph" w:uiPriority="34" w:qFormat="1"/>
+    <w:lsdException w:name="Quote" w:uiPriority="29" w:qFormat="1"/>
+    <w:lsdException w:name="Intense Quote" w:uiPriority="30" w:qFormat="1"/>
+    <w:lsdException w:name="Medium List 2 Accent 1" w:uiPriority="66"/>
+    <w:lsdException w:name="Medium Grid 1 Accent 1" w:uiPriority="67"/>
+    <w:lsdException w:name="Medium Grid 2 Accent 1" w:uiPriority="68"/>
+    <w:lsdException w:name="Medium Grid 3 Accent 1" w:uiPriority="69"/>
+    <w:lsdException w:name="Dark List Accent 1" w:uiPriority="70"/>
+    <w:lsdException w:name="Colorful Shading Accent 1" w:uiPriority="71"/>
+    <w:lsdException w:name="Colorful List Accent 1" w:uiPriority="72"/>
+    <w:lsdException w:name="Colorful Grid Accent 1" w:uiPriority="73"/>
+    <w:lsdException w:name="Light Shading Accent 2" w:uiPriority="60"/>
+    <w:lsdException w:name="Light List Accent 2" w:uiPriority="61"/>
+    <w:lsdException w:name="Light Grid Accent 2" w:uiPriority="62"/>
+    <w:lsdException w:name="Medium Shading 1 Accent 2" w:uiPriority="63"/>
+    <w:lsdException w:name="Medium Shading 2 Accent 2" w:uiPriority="64"/>
+    <w:lsdException w:name="Medium List 1 Accent 2" w:uiPriority="65"/>
+    <w:lsdException w:name="Medium List 2 Accent 2" w:uiPriority="66"/>
+    <w:lsdException w:name="Medium Grid 1 Accent 2" w:uiPriority="67"/>
+    <w:lsdException w:name="Medium Grid 2 Accent 2" w:uiPriority="68"/>
+    <w:lsdException w:name="Medium Grid 3 Accent 2" w:uiPriority="69"/>
+    <w:lsdException w:name="Dark List Accent 2" w:uiPriority="70"/>
+    <w:lsdException w:name="Colorful Shading Accent 2" w:uiPriority="71"/>
+    <w:lsdException w:name="Colorful List Accent 2" w:uiPriority="72"/>
+    <w:lsdException w:name="Colorful Grid Accent 2" w:uiPriority="73"/>
+    <w:lsdException w:name="Light Shading Accent 3" w:uiPriority="60"/>
+    <w:lsdException w:name="Light List Accent 3" w:uiPriority="61"/>
+    <w:lsdException w:name="Light Grid Accent 3" w:uiPriority="62"/>
+    <w:lsdException w:name="Medium Shading 1 Accent 3" w:uiPriority="63"/>
+    <w:lsdException w:name="Medium Shading 2 Accent 3" w:uiPriority="64"/>
+    <w:lsdException w:name="Medium List 1 Accent 3" w:uiPriority="65"/>
+    <w:lsdException w:name="Medium List 2 Accent 3" w:uiPriority="66"/>
+    <w:lsdException w:name="Medium Grid 1 Accent 3" w:uiPriority="67"/>
+    <w:lsdException w:name="Medium Grid 2 Accent 3" w:uiPriority="68"/>
+    <w:lsdException w:name="Medium Grid 3 Accent 3" w:uiPriority="69"/>
+    <w:lsdException w:name="Dark List Accent 3" w:uiPriority="70"/>
+    <w:lsdException w:name="Colorful Shading Accent 3" w:uiPriority="71"/>
+    <w:lsdException w:name="Colorful List Accent 3" w:uiPriority="72"/>
+    <w:lsdException w:name="Colorful Grid Accent 3" w:uiPriority="73"/>
+    <w:lsdException w:name="Light Shading Accent 4" w:uiPriority="60"/>
+    <w:lsdException w:name="Light List Accent 4" w:uiPriority="61"/>
+    <w:lsdException w:name="Light Grid Accent 4" w:uiPriority="62"/>
+    <w:lsdException w:name="Medium Shading 1 Accent 4" w:uiPriority="63"/>
+    <w:lsdException w:name="Medium Shading 2 Accent 4" w:uiPriority="64"/>
+    <w:lsdException w:name="Medium List 1 Accent 4" w:uiPriority="65"/>
+    <w:lsdException w:name="Medium List 2 Accent 4" w:uiPriority="66"/>
+    <w:lsdException w:name="Medium Grid 1 Accent 4" w:uiPriority="67"/>
+    <w:lsdException w:name="Medium Grid 2 Accent 4" w:uiPriority="68"/>
+    <w:lsdException w:name="Medium Grid 3 Accent 4" w:uiPriority="69"/>
+    <w:lsdException w:name="Dark List Accent 4" w:uiPriority="70"/>
+    <w:lsdException w:name="Colorful Shading Accent 4" w:uiPriority="71"/>
+    <w:lsdException w:name="Colorful List Accent 4" w:uiPriority="72"/>
+    <w:lsdException w:name="Colorful Grid Accent 4" w:uiPriority="73"/>
+    <w:lsdException w:name="Light Shading Accent 5" w:uiPriority="60"/>
+    <w:lsdException w:name="Light List Accent 5" w:uiPriority="61"/>
+    <w:lsdException w:name="Light Grid Accent 5" w:uiPriority="62"/>
+    <w:lsdException w:name="Medium Shading 1 Accent 5" w:uiPriority="63"/>
+    <w:lsdException w:name="Medium Shading 2 Accent 5" w:uiPriority="64"/>
+    <w:lsdException w:name="Medium List 1 Accent 5" w:uiPriority="65"/>
+    <w:lsdException w:name="Medium List 2 Accent 5" w:uiPriority="66"/>
+    <w:lsdException w:name="Medium Grid 1 Accent 5" w:uiPriority="67"/>
+    <w:lsdException w:name="Medium Grid 2 Accent 5" w:uiPriority="68"/>
+    <w:lsdException w:name="Medium Grid 3 Accent 5" w:uiPriority="69"/>
+    <w:lsdException w:name="Dark List Accent 5" w:uiPriority="70"/>
+    <w:lsdException w:name="Colorful Shading Accent 5" w:uiPriority="71"/>
+    <w:lsdException w:name="Colorful List Accent 5" w:uiPriority="72"/>
+    <w:lsdException w:name="Colorful Grid Accent 5" w:uiPriority="73"/>
+    <w:lsdException w:name="Light Shading Accent 6" w:uiPriority="60"/>
+    <w:lsdException w:name="Light List Accent 6" w:uiPriority="61"/>
+    <w:lsdException w:name="Light Grid Accent 6" w:uiPriority="62"/>
+    <w:lsdException w:name="Medium Shading 1 Accent 6" w:uiPriority="63"/>
+    <w:lsdException w:name="Medium Shading 2 Accent 6" w:uiPriority="64"/>
+    <w:lsdException w:name="Medium List 1 Accent 6" w:uiPriority="65"/>
+    <w:lsdException w:name="Medium List 2 Accent 6" w:uiPriority="66"/>
+    <w:lsdException w:name="Medium Grid 1 Accent 6" w:uiPriority="67"/>
+    <w:lsdException w:name="Medium Grid 2 Accent 6" w:uiPriority="68"/>
+    <w:lsdException w:name="Medium Grid 3 Accent 6" w:uiPriority="69"/>
+    <w:lsdException w:name="Dark List Accent 6" w:uiPriority="70"/>
+    <w:lsdException w:name="Colorful Shading Accent 6" w:uiPriority="71"/>
+    <w:lsdException w:name="Colorful List Accent 6" w:uiPriority="72"/>
+    <w:lsdException w:name="Colorful Grid Accent 6" w:uiPriority="73"/>
+    <w:lsdException w:name="Subtle Emphasis" w:uiPriority="19" w:qFormat="1"/>
+    <w:lsdException w:name="Intense Emphasis" w:uiPriority="21" w:qFormat="1"/>
+    <w:lsdException w:name="Subtle Reference" w:uiPriority="31" w:qFormat="1"/>
+    <w:lsdException w:name="Intense Reference" w:uiPriority="32" w:qFormat="1"/>
+    <w:lsdException w:name="Book Title" w:uiPriority="33" w:qFormat="1"/>
+    <w:lsdException w:name="Bibliography" w:semiHidden="1" w:uiPriority="37" w:unhideWhenUsed="1"/>
+    <w:lsdException w:name="TOC Heading" w:semiHidden="1" w:uiPriority="39" w:unhideWhenUsed="1" w:qFormat="1"/>
+    <w:lsdException w:name="Grid Table 4" w:uiPriority="49"/>
+    <w:lsdException w:name="Grid Table 5 Dark" w:uiPriority="50"/>
+    <w:lsdException w:name="Grid Table 6 Colorful" w:uiPriority="51"/>
+    <w:lsdException w:name="Grid Table 7 Colorful" w:uiPriority="52"/>
+    <w:lsdException w:name="Grid Table 1 Light Accent 1" w:uiPriority="46"/>
+    <w:lsdException w:name="Grid Table 2 Accent 1" w:uiPriority="47"/>
+    <w:lsdException w:name="Grid Table 3 Accent 1" w:uiPriority="48"/>
+    <w:lsdException w:name="Grid Table 4 Accent 1" w:uiPriority="49"/>
+    <w:lsdException w:name="Grid Table 5 Dark Accent 1" w:uiPriority="50"/>
+    <w:lsdException w:name="Grid Table 6 Colorful Accent 1" w:uiPriority="51"/>
+    <w:lsdException w:name="Grid Table 7 Colorful Accent 1" w:uiPriority="52"/>
+    <w:lsdException w:name="Grid Table 1 Light Accent 2" w:uiPriority="46"/>
+    <w:lsdException w:name="Grid Table 2 Accent 2" w:uiPriority="47"/>
+    <w:lsdException w:name="Grid Table 3 Accent 2" w:uiPriority="48"/>
+    <w:lsdException w:name="Grid Table 4 Accent 2" w:uiPriority="49"/>
+    <w:lsdException w:name="Grid Table 5 Dark Accent 2" w:uiPriority="50"/>
+    <w:lsdException w:name="Grid Table 6 Colorful Accent 2" w:uiPriority="51"/>
+    <w:lsdException w:name="Grid Table 7 Colorful Accent 2" w:uiPriority="52"/>
+    <w:lsdException w:name="Grid Table 1 Light Accent 3" w:uiPriority="46"/>
+    <w:lsdException w:name="Grid Table 2 Accent 3" w:uiPriority="47"/>
+    <w:lsdException w:name="Grid Table 3 Accent 3" w:uiPriority="48"/>
+    <w:lsdException w:name="Grid Table 4 Accent 3" w:uiPriority="49"/>
+    <w:lsdException w:name="Grid Table 5 Dark Accent 3" w:uiPriority="50"/>
+    <w:lsdException w:name="Grid Table 6 Colorful Accent 3" w:uiPriority="51"/>
+    <w:lsdException w:name="Grid Table 7 Colorful Accent 3" w:uiPriority="52"/>
+    <w:lsdException w:name="Grid Table 1 Light Accent 4" w:uiPriority="46"/>
+    <w:lsdException w:name="Grid Table 2 Accent 4" w:uiPriority="47"/>
+    <w:lsdException w:name="Grid Table 3 Accent 4" w:uiPriority="48"/>
+    <w:lsdException w:name="Grid Table 4 Accent 4" w:uiPriority="49"/>
+    <w:lsdException w:name="Grid Table 5 Dark Accent 4" w:uiPriority="50"/>
+    <w:lsdException w:name="Grid Table 6 Colorful Accent 4" w:uiPriority="51"/>
+    <w:lsdException w:name="Grid Table 7 Colorful Accent 4" w:uiPriority="52"/>
+    <w:lsdException w:name="Grid Table 1 Light Accent 5" w:uiPriority="46"/>
+    <w:lsdException w:name="Grid Table 2 Accent 5" w:uiPriority="47"/>
+    <w:lsdException w:name="Grid Table 3 Accent 5" w:uiPriority="48"/>
+    <w:lsdException w:name="Grid Table 4 Accent 5" w:uiPriority="49"/>
+    <w:lsdException w:name="Grid Table 5 Dark Accent 5" w:uiPriority="50"/>
+    <w:lsdException w:name="Grid Table 6 Colorful Accent 5" w:uiPriority="51"/>
+    <w:lsdException w:name="Grid Table 7 Colorful Accent 5" w:uiPriority="52"/>
+    <w:lsdException w:name="Grid Table 1 Light Accent 6" w:uiPriority="46"/>
+    <w:lsdException w:name="Grid Table 2 Accent 6" w:uiPriority="47"/>
+    <w:lsdException w:name="Grid Table 3 Accent 6" w:uiPriority="48"/>
+    <w:lsdException w:name="Grid Table 4 Accent 6" w:uiPriority="49"/>
+    <w:lsdException w:name="Grid Table 5 Dark Accent 6" w:uiPriority="50"/>
+    <w:lsdException w:name="Grid Table 6 Colorful Accent 6" w:uiPriority="51"/>
+    <w:lsdException w:name="Grid Table 7 Colorful Accent 6" w:uiPriority="52"/>
+    <w:lsdException w:name="List Table 1 Light" w:uiPriority="46"/>
+    <w:lsdException w:name="List Table 2" w:uiPriority="47"/>
+    <w:lsdException w:name="List Table 3" w:uiPriority="48"/>
+    <w:lsdException w:name="List Table 4" w:uiPriority="49"/>
+    <w:lsdException w:name="List Table 5 Dark" w:uiPriority="50"/>
+    <w:lsdException w:name="List Table 6 Colorful" w:uiPriority="51"/>
+    <w:lsdException w:name="List Table 7 Colorful" w:uiPriority="52"/>
+    <w:lsdException w:name="List Table 1 Light Accent 1" w:uiPriority="46"/>
+    <w:lsdException w:name="List Table 2 Accent 1" w:uiPriority="47"/>
+    <w:lsdException w:name="List Table 3 Accent 1" w:uiPriority="48"/>
+    <w:lsdException w:name="List Table 4 Accent 1" w:uiPriority="49"/>
+    <w:lsdException w:name="List Table 5 Dark Accent 1" w:uiPriority="50"/>
+    <w:lsdException w:name="List Table 6 Colorful Accent 1" w:uiPriority="51"/>
+    <w:lsdException w:name="List Table 7 Colorful Accent 1" w:uiPriority="52"/>
+    <w:lsdException w:name="List Table 1 Light Accent 2" w:uiPriority="46"/>
+    <w:lsdException w:name="List Table 2 Accent 2" w:uiPriority="47"/>
+    <w:lsdException w:name="List Table 3 Accent 2" w:uiPriority="48"/>
+    <w:lsdException w:name="List Table 4 Accent 2" w:uiPriority="49"/>
+    <w:lsdException w:name="List Table 5 Dark Accent 2" w:uiPriority="50"/>
+    <w:lsdException w:name="List Table 6 Colorful Accent 2" w:uiPriority="51"/>
+    <w:lsdException w:name="List Table 7 Colorful Accent 2" w:uiPriority="52"/>
+    <w:lsdException w:name="List Table 1 Light Accent 3" w:uiPriority="46"/>
+    <w:lsdException w:name="List Table 2 Accent 3" w:uiPriority="47"/>
+    <w:lsdException w:name="List Table 3 Accent 3" w:uiPriority="48"/>
+    <w:lsdException w:name="List Table 4 Accent 3" w:uiPriority="49"/>
+    <w:lsdException w:name="List Table 5 Dark Accent 3" w:uiPriority="50"/>
+    <w:lsdException w:name="List Table 6 Colorful Accent 3" w:uiPriority="51"/>
+    <w:lsdException w:name="List Table 7 Colorful Accent 3" w:uiPriority="52"/>
+    <w:lsdException w:name="List Table 1 Light Accent 4" w:uiPriority="46"/>
+    <w:lsdException w:name="List Table 2 Accent 4" w:uiPriority="47"/>
+    <w:lsdException w:name="List Table 3 Accent 4" w:uiPriority="48"/>
+    <w:lsdException w:name="List Table 4 Accent 4" w:uiPriority="49"/>
+    <w:lsdException w:name="List Table 5 Dark Accent 4" w:uiPriority="50"/>
+    <w:lsdException w:name="List Table 6 Colorful Accent 4" w:uiPriority="51"/>
+    <w:lsdException w:name="List Table 7 Colorful Accent 4" w:uiPriority="52"/>
+    <w:lsdException w:name="List Table 1 Light Accent 5" w:uiPriority="46"/>
+    <w:lsdException w:name="List Table 2 Accent 5" w:uiPriority="47"/>
+    <w:lsdException w:name="List Table 3 Accent 5" w:uiPriority="48"/>
+    <w:lsdException w:name="List Table 4 Accent 5" w:uiPriority="49"/>
+    <w:lsdException w:name="List Table 5 Dark Accent 5" w:uiPriority="50"/>
+    <w:lsdException w:name="List Table 6 Colorful Accent 5" w:uiPriority="51"/>
+    <w:lsdException w:name="List Table 7 Colorful Accent 5" w:uiPriority="52"/>
+    <w:lsdException w:name="List Table 1 Light Accent 6" w:uiPriority="46"/>
+    <w:lsdException w:name="List Table 2 Accent 6" w:uiPriority="47"/>
+    <w:lsdException w:name="List Table 3 Accent 6" w:uiPriority="48"/>
+    <w:lsdException w:name="List Table 4 Accent 6" w:uiPriority="49"/>
+    <w:lsdException w:name="List Table 5 Dark Accent 6" w:uiPriority="50"/>
+    <w:lsdException w:name="List Table 6 Colorful Accent 6" w:uiPriority="51"/>
+    <w:lsdException w:name="List Table 7 Colorful Accent 6" w:uiPriority="52"/>
+    <w:lsdException w:name="Mention" w:semiHidden="1" w:unhideWhenUsed="1"/>
+    <w:lsdException w:name="Smart Hyperlink" w:semiHidden="1" w:unhideWhenUsed="1"/>
+    <w:lsdException w:name="Hashtag" w:semiHidden="1" w:unhideWhenUsed="1"/>
+    <w:lsdException w:name="Unresolved Mention" w:semiHidden="1" w:unhideWhenUsed="1"/>
+    <w:lsdException w:name="Smart Link" w:semiHidden="1" w:unhideWhenUsed="1"/>
   </w:latentStyles>
-  <w:style w:type="paragraph" w:styleId="Normal" w:default="1">
+  <w:style w:type="paragraph" w:default="1" w:styleId="Normal">
     <w:name w:val="Normal"/>
     <w:qFormat/>
     <w:rsid w:val="00935BE9"/>
     <w:rPr>
-      <w:rFonts w:ascii="Times New Roman" w:hAnsi="Times New Roman" w:eastAsia="Times New Roman" w:cs="Times New Roman"/>
+      <w:rFonts w:ascii="Times New Roman" w:eastAsia="Times New Roman" w:hAnsi="Times New Roman" w:cs="Times New Roman"/>
       <w:sz w:val="20"/>
       <w:szCs w:val="20"/>
       <w:lang w:eastAsia="pt-BR"/>
     </w:rPr>
   </w:style>
-  <w:style w:type="paragraph" w:styleId="Heading1">
+  <w:style w:type="paragraph" w:styleId="Ttulo1">
     <w:name w:val="heading 1"/>
     <w:basedOn w:val="Normal"/>
-    <w:next w:val="BodyText"/>
-    <w:link w:val="Heading1Char"/>
+    <w:next w:val="Corpodetexto"/>
+    <w:link w:val="Ttulo1Char"/>
     <w:qFormat/>
     <w:rsid w:val="00935BE9"/>
     <w:pPr>
@@ -1465,11 +1569,11 @@
       <w:sz w:val="36"/>
     </w:rPr>
   </w:style>
-  <w:style w:type="paragraph" w:styleId="Heading2">
+  <w:style w:type="paragraph" w:styleId="Ttulo2">
     <w:name w:val="heading 2"/>
     <w:basedOn w:val="Normal"/>
-    <w:next w:val="BodyText"/>
-    <w:link w:val="Heading2Char"/>
+    <w:next w:val="Corpodetexto"/>
+    <w:link w:val="Ttulo2Char"/>
     <w:qFormat/>
     <w:rsid w:val="00935BE9"/>
     <w:pPr>
@@ -1489,11 +1593,11 @@
       <w:sz w:val="28"/>
     </w:rPr>
   </w:style>
-  <w:style w:type="paragraph" w:styleId="Heading3">
+  <w:style w:type="paragraph" w:styleId="Ttulo3">
     <w:name w:val="heading 3"/>
     <w:basedOn w:val="Normal"/>
-    <w:next w:val="BodyText"/>
-    <w:link w:val="Heading3Char"/>
+    <w:next w:val="Corpodetexto"/>
+    <w:link w:val="Ttulo3Char"/>
     <w:qFormat/>
     <w:rsid w:val="00935BE9"/>
     <w:pPr>
@@ -1511,11 +1615,11 @@
       <w:sz w:val="24"/>
     </w:rPr>
   </w:style>
-  <w:style w:type="paragraph" w:styleId="Heading4">
+  <w:style w:type="paragraph" w:styleId="Ttulo4">
     <w:name w:val="heading 4"/>
     <w:basedOn w:val="Normal"/>
-    <w:next w:val="BodyText"/>
-    <w:link w:val="Heading4Char"/>
+    <w:next w:val="Corpodetexto"/>
+    <w:link w:val="Ttulo4Char"/>
     <w:qFormat/>
     <w:rsid w:val="00935BE9"/>
     <w:pPr>
@@ -1534,11 +1638,11 @@
       <w:sz w:val="24"/>
     </w:rPr>
   </w:style>
-  <w:style w:type="paragraph" w:styleId="Heading5">
+  <w:style w:type="paragraph" w:styleId="Ttulo5">
     <w:name w:val="heading 5"/>
     <w:basedOn w:val="Normal"/>
-    <w:next w:val="BodyText"/>
-    <w:link w:val="Heading5Char"/>
+    <w:next w:val="Corpodetexto"/>
+    <w:link w:val="Ttulo5Char"/>
     <w:qFormat/>
     <w:rsid w:val="00935BE9"/>
     <w:pPr>
@@ -1556,11 +1660,11 @@
       <w:kern w:val="28"/>
     </w:rPr>
   </w:style>
-  <w:style w:type="paragraph" w:styleId="Heading6">
+  <w:style w:type="paragraph" w:styleId="Ttulo6">
     <w:name w:val="heading 6"/>
     <w:basedOn w:val="Normal"/>
-    <w:next w:val="BodyText"/>
-    <w:link w:val="Heading6Char"/>
+    <w:next w:val="Corpodetexto"/>
+    <w:link w:val="Ttulo6Char"/>
     <w:qFormat/>
     <w:rsid w:val="00935BE9"/>
     <w:pPr>
@@ -1579,11 +1683,11 @@
       <w:kern w:val="28"/>
     </w:rPr>
   </w:style>
-  <w:style w:type="paragraph" w:styleId="Heading7">
+  <w:style w:type="paragraph" w:styleId="Ttulo7">
     <w:name w:val="heading 7"/>
     <w:basedOn w:val="Normal"/>
-    <w:next w:val="BodyText"/>
-    <w:link w:val="Heading7Char"/>
+    <w:next w:val="Corpodetexto"/>
+    <w:link w:val="Ttulo7Char"/>
     <w:qFormat/>
     <w:rsid w:val="00935BE9"/>
     <w:pPr>
@@ -1600,11 +1704,11 @@
       <w:kern w:val="28"/>
     </w:rPr>
   </w:style>
-  <w:style w:type="paragraph" w:styleId="Heading8">
+  <w:style w:type="paragraph" w:styleId="Ttulo8">
     <w:name w:val="heading 8"/>
     <w:basedOn w:val="Normal"/>
-    <w:next w:val="BodyText"/>
-    <w:link w:val="Heading8Char"/>
+    <w:next w:val="Corpodetexto"/>
+    <w:link w:val="Ttulo8Char"/>
     <w:qFormat/>
     <w:rsid w:val="00935BE9"/>
     <w:pPr>
@@ -1622,11 +1726,11 @@
       <w:kern w:val="28"/>
     </w:rPr>
   </w:style>
-  <w:style w:type="paragraph" w:styleId="Heading9">
+  <w:style w:type="paragraph" w:styleId="Ttulo9">
     <w:name w:val="heading 9"/>
     <w:basedOn w:val="Normal"/>
-    <w:next w:val="BodyText"/>
-    <w:link w:val="Heading9Char"/>
+    <w:next w:val="Corpodetexto"/>
+    <w:link w:val="Ttulo9Char"/>
     <w:qFormat/>
     <w:rsid w:val="00935BE9"/>
     <w:pPr>
@@ -1644,13 +1748,13 @@
       <w:kern w:val="28"/>
     </w:rPr>
   </w:style>
-  <w:style w:type="character" w:styleId="DefaultParagraphFont" w:default="1">
+  <w:style w:type="character" w:default="1" w:styleId="Fontepargpadro">
     <w:name w:val="Default Paragraph Font"/>
     <w:uiPriority w:val="1"/>
     <w:semiHidden/>
     <w:unhideWhenUsed/>
   </w:style>
-  <w:style w:type="table" w:styleId="TableNormal" w:default="1">
+  <w:style w:type="table" w:default="1" w:styleId="Tabelanormal">
     <w:name w:val="Normal Table"/>
     <w:uiPriority w:val="99"/>
     <w:semiHidden/>
@@ -1665,19 +1769,19 @@
       </w:tblCellMar>
     </w:tblPr>
   </w:style>
-  <w:style w:type="numbering" w:styleId="NoList" w:default="1">
+  <w:style w:type="numbering" w:default="1" w:styleId="Semlista">
     <w:name w:val="No List"/>
     <w:uiPriority w:val="99"/>
     <w:semiHidden/>
     <w:unhideWhenUsed/>
   </w:style>
-  <w:style w:type="character" w:styleId="Heading1Char" w:customStyle="1">
-    <w:name w:val="Heading 1 Char"/>
-    <w:basedOn w:val="DefaultParagraphFont"/>
-    <w:link w:val="Heading1"/>
+  <w:style w:type="character" w:customStyle="1" w:styleId="Ttulo1Char">
+    <w:name w:val="Título 1 Char"/>
+    <w:basedOn w:val="Fontepargpadro"/>
+    <w:link w:val="Ttulo1"/>
     <w:rsid w:val="00935BE9"/>
     <w:rPr>
-      <w:rFonts w:ascii="Arial" w:hAnsi="Arial" w:eastAsia="Times New Roman" w:cs="Times New Roman"/>
+      <w:rFonts w:ascii="Arial" w:eastAsia="Times New Roman" w:hAnsi="Arial" w:cs="Times New Roman"/>
       <w:b/>
       <w:kern w:val="28"/>
       <w:sz w:val="36"/>
@@ -1685,13 +1789,13 @@
       <w:lang w:eastAsia="pt-BR"/>
     </w:rPr>
   </w:style>
-  <w:style w:type="character" w:styleId="Heading2Char" w:customStyle="1">
-    <w:name w:val="Heading 2 Char"/>
-    <w:basedOn w:val="DefaultParagraphFont"/>
-    <w:link w:val="Heading2"/>
+  <w:style w:type="character" w:customStyle="1" w:styleId="Ttulo2Char">
+    <w:name w:val="Título 2 Char"/>
+    <w:basedOn w:val="Fontepargpadro"/>
+    <w:link w:val="Ttulo2"/>
     <w:rsid w:val="00935BE9"/>
     <w:rPr>
-      <w:rFonts w:ascii="Arial" w:hAnsi="Arial" w:eastAsia="Times New Roman" w:cs="Times New Roman"/>
+      <w:rFonts w:ascii="Arial" w:eastAsia="Times New Roman" w:hAnsi="Arial" w:cs="Times New Roman"/>
       <w:b/>
       <w:i/>
       <w:kern w:val="28"/>
@@ -1700,26 +1804,26 @@
       <w:lang w:eastAsia="pt-BR"/>
     </w:rPr>
   </w:style>
-  <w:style w:type="character" w:styleId="Heading3Char" w:customStyle="1">
-    <w:name w:val="Heading 3 Char"/>
-    <w:basedOn w:val="DefaultParagraphFont"/>
-    <w:link w:val="Heading3"/>
+  <w:style w:type="character" w:customStyle="1" w:styleId="Ttulo3Char">
+    <w:name w:val="Título 3 Char"/>
+    <w:basedOn w:val="Fontepargpadro"/>
+    <w:link w:val="Ttulo3"/>
     <w:rsid w:val="00935BE9"/>
     <w:rPr>
-      <w:rFonts w:ascii="Times New Roman" w:hAnsi="Times New Roman" w:eastAsia="Times New Roman" w:cs="Times New Roman"/>
+      <w:rFonts w:ascii="Times New Roman" w:eastAsia="Times New Roman" w:hAnsi="Times New Roman" w:cs="Times New Roman"/>
       <w:b/>
       <w:kern w:val="28"/>
       <w:szCs w:val="20"/>
       <w:lang w:eastAsia="pt-BR"/>
     </w:rPr>
   </w:style>
-  <w:style w:type="character" w:styleId="Heading4Char" w:customStyle="1">
-    <w:name w:val="Heading 4 Char"/>
-    <w:basedOn w:val="DefaultParagraphFont"/>
-    <w:link w:val="Heading4"/>
+  <w:style w:type="character" w:customStyle="1" w:styleId="Ttulo4Char">
+    <w:name w:val="Título 4 Char"/>
+    <w:basedOn w:val="Fontepargpadro"/>
+    <w:link w:val="Ttulo4"/>
     <w:rsid w:val="00935BE9"/>
     <w:rPr>
-      <w:rFonts w:ascii="Times New Roman" w:hAnsi="Times New Roman" w:eastAsia="Times New Roman" w:cs="Times New Roman"/>
+      <w:rFonts w:ascii="Times New Roman" w:eastAsia="Times New Roman" w:hAnsi="Times New Roman" w:cs="Times New Roman"/>
       <w:b/>
       <w:i/>
       <w:kern w:val="28"/>
@@ -1727,13 +1831,13 @@
       <w:lang w:eastAsia="pt-BR"/>
     </w:rPr>
   </w:style>
-  <w:style w:type="character" w:styleId="Heading5Char" w:customStyle="1">
-    <w:name w:val="Heading 5 Char"/>
-    <w:basedOn w:val="DefaultParagraphFont"/>
-    <w:link w:val="Heading5"/>
+  <w:style w:type="character" w:customStyle="1" w:styleId="Ttulo5Char">
+    <w:name w:val="Título 5 Char"/>
+    <w:basedOn w:val="Fontepargpadro"/>
+    <w:link w:val="Ttulo5"/>
     <w:rsid w:val="00935BE9"/>
     <w:rPr>
-      <w:rFonts w:ascii="Arial" w:hAnsi="Arial" w:eastAsia="Times New Roman" w:cs="Times New Roman"/>
+      <w:rFonts w:ascii="Arial" w:eastAsia="Times New Roman" w:hAnsi="Arial" w:cs="Times New Roman"/>
       <w:b/>
       <w:kern w:val="28"/>
       <w:sz w:val="20"/>
@@ -1741,13 +1845,13 @@
       <w:lang w:eastAsia="pt-BR"/>
     </w:rPr>
   </w:style>
-  <w:style w:type="character" w:styleId="Heading6Char" w:customStyle="1">
-    <w:name w:val="Heading 6 Char"/>
-    <w:basedOn w:val="DefaultParagraphFont"/>
-    <w:link w:val="Heading6"/>
+  <w:style w:type="character" w:customStyle="1" w:styleId="Ttulo6Char">
+    <w:name w:val="Título 6 Char"/>
+    <w:basedOn w:val="Fontepargpadro"/>
+    <w:link w:val="Ttulo6"/>
     <w:rsid w:val="00935BE9"/>
     <w:rPr>
-      <w:rFonts w:ascii="Arial" w:hAnsi="Arial" w:eastAsia="Times New Roman" w:cs="Times New Roman"/>
+      <w:rFonts w:ascii="Arial" w:eastAsia="Times New Roman" w:hAnsi="Arial" w:cs="Times New Roman"/>
       <w:b/>
       <w:i/>
       <w:kern w:val="28"/>
@@ -1756,13 +1860,13 @@
       <w:lang w:eastAsia="pt-BR"/>
     </w:rPr>
   </w:style>
-  <w:style w:type="character" w:styleId="Heading7Char" w:customStyle="1">
-    <w:name w:val="Heading 7 Char"/>
-    <w:basedOn w:val="DefaultParagraphFont"/>
-    <w:link w:val="Heading7"/>
+  <w:style w:type="character" w:customStyle="1" w:styleId="Ttulo7Char">
+    <w:name w:val="Título 7 Char"/>
+    <w:basedOn w:val="Fontepargpadro"/>
+    <w:link w:val="Ttulo7"/>
     <w:rsid w:val="00935BE9"/>
     <w:rPr>
-      <w:rFonts w:ascii="Times New Roman" w:hAnsi="Times New Roman" w:eastAsia="Times New Roman" w:cs="Times New Roman"/>
+      <w:rFonts w:ascii="Times New Roman" w:eastAsia="Times New Roman" w:hAnsi="Times New Roman" w:cs="Times New Roman"/>
       <w:b/>
       <w:kern w:val="28"/>
       <w:sz w:val="20"/>
@@ -1770,13 +1874,13 @@
       <w:lang w:eastAsia="pt-BR"/>
     </w:rPr>
   </w:style>
-  <w:style w:type="character" w:styleId="Heading8Char" w:customStyle="1">
-    <w:name w:val="Heading 8 Char"/>
-    <w:basedOn w:val="DefaultParagraphFont"/>
-    <w:link w:val="Heading8"/>
+  <w:style w:type="character" w:customStyle="1" w:styleId="Ttulo8Char">
+    <w:name w:val="Título 8 Char"/>
+    <w:basedOn w:val="Fontepargpadro"/>
+    <w:link w:val="Ttulo8"/>
     <w:rsid w:val="00935BE9"/>
     <w:rPr>
-      <w:rFonts w:ascii="Times New Roman" w:hAnsi="Times New Roman" w:eastAsia="Times New Roman" w:cs="Times New Roman"/>
+      <w:rFonts w:ascii="Times New Roman" w:eastAsia="Times New Roman" w:hAnsi="Times New Roman" w:cs="Times New Roman"/>
       <w:b/>
       <w:i/>
       <w:kern w:val="28"/>
@@ -1785,13 +1889,13 @@
       <w:lang w:eastAsia="pt-BR"/>
     </w:rPr>
   </w:style>
-  <w:style w:type="character" w:styleId="Heading9Char" w:customStyle="1">
-    <w:name w:val="Heading 9 Char"/>
-    <w:basedOn w:val="DefaultParagraphFont"/>
-    <w:link w:val="Heading9"/>
+  <w:style w:type="character" w:customStyle="1" w:styleId="Ttulo9Char">
+    <w:name w:val="Título 9 Char"/>
+    <w:basedOn w:val="Fontepargpadro"/>
+    <w:link w:val="Ttulo9"/>
     <w:rsid w:val="00935BE9"/>
     <w:rPr>
-      <w:rFonts w:ascii="Times New Roman" w:hAnsi="Times New Roman" w:eastAsia="Times New Roman" w:cs="Times New Roman"/>
+      <w:rFonts w:ascii="Times New Roman" w:eastAsia="Times New Roman" w:hAnsi="Times New Roman" w:cs="Times New Roman"/>
       <w:b/>
       <w:i/>
       <w:kern w:val="28"/>
@@ -1800,10 +1904,10 @@
       <w:lang w:eastAsia="pt-BR"/>
     </w:rPr>
   </w:style>
-  <w:style w:type="paragraph" w:styleId="BodyText">
+  <w:style w:type="paragraph" w:styleId="Corpodetexto">
     <w:name w:val="Body Text"/>
     <w:basedOn w:val="Normal"/>
-    <w:link w:val="BodyTextChar"/>
+    <w:link w:val="CorpodetextoChar"/>
     <w:autoRedefine/>
     <w:rsid w:val="00935BE9"/>
     <w:pPr>
@@ -1815,571 +1919,10 @@
       <w:szCs w:val="24"/>
     </w:rPr>
   </w:style>
-  <w:style w:type="character" w:styleId="BodyTextChar" w:customStyle="1">
-    <w:name w:val="Body Text Char"/>
-    <w:basedOn w:val="DefaultParagraphFont"/>
-    <w:link w:val="BodyText"/>
-    <w:rsid w:val="00935BE9"/>
-    <w:rPr>
-      <w:rFonts w:ascii="Times New Roman" w:hAnsi="Times New Roman" w:eastAsia="Times New Roman" w:cs="Times New Roman"/>
-      <w:lang w:eastAsia="pt-BR"/>
-    </w:rPr>
-  </w:style>
-  <w:style w:type="paragraph" w:styleId="Tabela" w:customStyle="1">
-    <w:name w:val="Tabela"/>
-    <w:basedOn w:val="BodyText"/>
-    <w:rsid w:val="00935BE9"/>
-    <w:pPr>
-      <w:keepNext/>
-      <w:spacing w:before="40" w:after="40"/>
-    </w:pPr>
-  </w:style>
-</w:styles>
-</file>
-
-<file path=word/stylesWithEffects.xml><?xml version="1.0" encoding="utf-8"?>
-<w:styles xmlns:wpc="http://schemas.microsoft.com/office/word/2010/wordprocessingCanvas" xmlns:mo="http://schemas.microsoft.com/office/mac/office/2008/main" xmlns:mc="http://schemas.openxmlformats.org/markup-compatibility/2006" xmlns:mv="urn:schemas-microsoft-com:mac:vml" xmlns:o="urn:schemas-microsoft-com:office:office" xmlns:r="http://schemas.openxmlformats.org/officeDocument/2006/relationships" xmlns:m="http://schemas.openxmlformats.org/officeDocument/2006/math" xmlns:v="urn:schemas-microsoft-com:vml" xmlns:wp14="http://schemas.microsoft.com/office/word/2010/wordprocessingDrawing" xmlns:wp="http://schemas.openxmlformats.org/drawingml/2006/wordprocessingDrawing" xmlns:w10="urn:schemas-microsoft-com:office:word" xmlns:w="http://schemas.openxmlformats.org/wordprocessingml/2006/main" xmlns:w14="http://schemas.microsoft.com/office/word/2010/wordml" xmlns:wpg="http://schemas.microsoft.com/office/word/2010/wordprocessingGroup" xmlns:wpi="http://schemas.microsoft.com/office/word/2010/wordprocessingInk" xmlns:wne="http://schemas.microsoft.com/office/word/2006/wordml" xmlns:wps="http://schemas.microsoft.com/office/word/2010/wordprocessingShape" mc:Ignorable="w14 wp14">
-  <w:docDefaults>
-    <w:rPrDefault>
-      <w:rPr>
-        <w:rFonts w:asciiTheme="minorHAnsi" w:eastAsiaTheme="minorEastAsia" w:hAnsiTheme="minorHAnsi" w:cstheme="minorBidi"/>
-        <w:sz w:val="24"/>
-        <w:szCs w:val="24"/>
-        <w:lang w:val="pt-BR" w:eastAsia="en-US" w:bidi="ar-SA"/>
-      </w:rPr>
-    </w:rPrDefault>
-    <w:pPrDefault/>
-  </w:docDefaults>
-  <w:latentStyles w:defLockedState="0" w:defUIPriority="99" w:defSemiHidden="1" w:defUnhideWhenUsed="1" w:defQFormat="0" w:count="276">
-    <w:lsdException w:name="Normal" w:semiHidden="0" w:uiPriority="0" w:unhideWhenUsed="0" w:qFormat="1"/>
-    <w:lsdException w:name="heading 1" w:semiHidden="0" w:uiPriority="0" w:unhideWhenUsed="0" w:qFormat="1"/>
-    <w:lsdException w:name="heading 2" w:uiPriority="0" w:qFormat="1"/>
-    <w:lsdException w:name="heading 3" w:uiPriority="0" w:qFormat="1"/>
-    <w:lsdException w:name="heading 4" w:uiPriority="0" w:qFormat="1"/>
-    <w:lsdException w:name="heading 5" w:uiPriority="0" w:qFormat="1"/>
-    <w:lsdException w:name="heading 6" w:uiPriority="0" w:qFormat="1"/>
-    <w:lsdException w:name="heading 7" w:uiPriority="0" w:qFormat="1"/>
-    <w:lsdException w:name="heading 8" w:uiPriority="0" w:qFormat="1"/>
-    <w:lsdException w:name="heading 9" w:uiPriority="0" w:qFormat="1"/>
-    <w:lsdException w:name="toc 1" w:uiPriority="39"/>
-    <w:lsdException w:name="toc 2" w:uiPriority="39"/>
-    <w:lsdException w:name="toc 3" w:uiPriority="39"/>
-    <w:lsdException w:name="toc 4" w:uiPriority="39"/>
-    <w:lsdException w:name="toc 5" w:uiPriority="39"/>
-    <w:lsdException w:name="toc 6" w:uiPriority="39"/>
-    <w:lsdException w:name="toc 7" w:uiPriority="39"/>
-    <w:lsdException w:name="toc 8" w:uiPriority="39"/>
-    <w:lsdException w:name="toc 9" w:uiPriority="39"/>
-    <w:lsdException w:name="caption" w:uiPriority="35" w:qFormat="1"/>
-    <w:lsdException w:name="Title" w:semiHidden="0" w:uiPriority="10" w:unhideWhenUsed="0" w:qFormat="1"/>
-    <w:lsdException w:name="Default Paragraph Font" w:uiPriority="1"/>
-    <w:lsdException w:name="Body Text" w:uiPriority="0"/>
-    <w:lsdException w:name="Subtitle" w:semiHidden="0" w:uiPriority="11" w:unhideWhenUsed="0" w:qFormat="1"/>
-    <w:lsdException w:name="Strong" w:semiHidden="0" w:uiPriority="22" w:unhideWhenUsed="0" w:qFormat="1"/>
-    <w:lsdException w:name="Emphasis" w:semiHidden="0" w:uiPriority="20" w:unhideWhenUsed="0" w:qFormat="1"/>
-    <w:lsdException w:name="Table Grid" w:semiHidden="0" w:uiPriority="59" w:unhideWhenUsed="0"/>
-    <w:lsdException w:name="Placeholder Text" w:unhideWhenUsed="0"/>
-    <w:lsdException w:name="No Spacing" w:semiHidden="0" w:uiPriority="1" w:unhideWhenUsed="0" w:qFormat="1"/>
-    <w:lsdException w:name="Light Shading" w:semiHidden="0" w:uiPriority="60" w:unhideWhenUsed="0"/>
-    <w:lsdException w:name="Light List" w:semiHidden="0" w:uiPriority="61" w:unhideWhenUsed="0"/>
-    <w:lsdException w:name="Light Grid" w:semiHidden="0" w:uiPriority="62" w:unhideWhenUsed="0"/>
-    <w:lsdException w:name="Medium Shading 1" w:semiHidden="0" w:uiPriority="63" w:unhideWhenUsed="0"/>
-    <w:lsdException w:name="Medium Shading 2" w:semiHidden="0" w:uiPriority="64" w:unhideWhenUsed="0"/>
-    <w:lsdException w:name="Medium List 1" w:semiHidden="0" w:uiPriority="65" w:unhideWhenUsed="0"/>
-    <w:lsdException w:name="Medium List 2" w:semiHidden="0" w:uiPriority="66" w:unhideWhenUsed="0"/>
-    <w:lsdException w:name="Medium Grid 1" w:semiHidden="0" w:uiPriority="67" w:unhideWhenUsed="0"/>
-    <w:lsdException w:name="Medium Grid 2" w:semiHidden="0" w:uiPriority="68" w:unhideWhenUsed="0"/>
-    <w:lsdException w:name="Medium Grid 3" w:semiHidden="0" w:uiPriority="69" w:unhideWhenUsed="0"/>
-    <w:lsdException w:name="Dark List" w:semiHidden="0" w:uiPriority="70" w:unhideWhenUsed="0"/>
-    <w:lsdException w:name="Colorful Shading" w:semiHidden="0" w:uiPriority="71" w:unhideWhenUsed="0"/>
-    <w:lsdException w:name="Colorful List" w:semiHidden="0" w:uiPriority="72" w:unhideWhenUsed="0"/>
-    <w:lsdException w:name="Colorful Grid" w:semiHidden="0" w:uiPriority="73" w:unhideWhenUsed="0"/>
-    <w:lsdException w:name="Light Shading Accent 1" w:semiHidden="0" w:uiPriority="60" w:unhideWhenUsed="0"/>
-    <w:lsdException w:name="Light List Accent 1" w:semiHidden="0" w:uiPriority="61" w:unhideWhenUsed="0"/>
-    <w:lsdException w:name="Light Grid Accent 1" w:semiHidden="0" w:uiPriority="62" w:unhideWhenUsed="0"/>
-    <w:lsdException w:name="Medium Shading 1 Accent 1" w:semiHidden="0" w:uiPriority="63" w:unhideWhenUsed="0"/>
-    <w:lsdException w:name="Medium Shading 2 Accent 1" w:semiHidden="0" w:uiPriority="64" w:unhideWhenUsed="0"/>
-    <w:lsdException w:name="Medium List 1 Accent 1" w:semiHidden="0" w:uiPriority="65" w:unhideWhenUsed="0"/>
-    <w:lsdException w:name="Revision" w:unhideWhenUsed="0"/>
-    <w:lsdException w:name="List Paragraph" w:semiHidden="0" w:uiPriority="34" w:unhideWhenUsed="0" w:qFormat="1"/>
-    <w:lsdException w:name="Quote" w:semiHidden="0" w:uiPriority="29" w:unhideWhenUsed="0" w:qFormat="1"/>
-    <w:lsdException w:name="Intense Quote" w:semiHidden="0" w:uiPriority="30" w:unhideWhenUsed="0" w:qFormat="1"/>
-    <w:lsdException w:name="Medium List 2 Accent 1" w:semiHidden="0" w:uiPriority="66" w:unhideWhenUsed="0"/>
-    <w:lsdException w:name="Medium Grid 1 Accent 1" w:semiHidden="0" w:uiPriority="67" w:unhideWhenUsed="0"/>
-    <w:lsdException w:name="Medium Grid 2 Accent 1" w:semiHidden="0" w:uiPriority="68" w:unhideWhenUsed="0"/>
-    <w:lsdException w:name="Medium Grid 3 Accent 1" w:semiHidden="0" w:uiPriority="69" w:unhideWhenUsed="0"/>
-    <w:lsdException w:name="Dark List Accent 1" w:semiHidden="0" w:uiPriority="70" w:unhideWhenUsed="0"/>
-    <w:lsdException w:name="Colorful Shading Accent 1" w:semiHidden="0" w:uiPriority="71" w:unhideWhenUsed="0"/>
-    <w:lsdException w:name="Colorful List Accent 1" w:semiHidden="0" w:uiPriority="72" w:unhideWhenUsed="0"/>
-    <w:lsdException w:name="Colorful Grid Accent 1" w:semiHidden="0" w:uiPriority="73" w:unhideWhenUsed="0"/>
-    <w:lsdException w:name="Light Shading Accent 2" w:semiHidden="0" w:uiPriority="60" w:unhideWhenUsed="0"/>
-    <w:lsdException w:name="Light List Accent 2" w:semiHidden="0" w:uiPriority="61" w:unhideWhenUsed="0"/>
-    <w:lsdException w:name="Light Grid Accent 2" w:semiHidden="0" w:uiPriority="62" w:unhideWhenUsed="0"/>
-    <w:lsdException w:name="Medium Shading 1 Accent 2" w:semiHidden="0" w:uiPriority="63" w:unhideWhenUsed="0"/>
-    <w:lsdException w:name="Medium Shading 2 Accent 2" w:semiHidden="0" w:uiPriority="64" w:unhideWhenUsed="0"/>
-    <w:lsdException w:name="Medium List 1 Accent 2" w:semiHidden="0" w:uiPriority="65" w:unhideWhenUsed="0"/>
-    <w:lsdException w:name="Medium List 2 Accent 2" w:semiHidden="0" w:uiPriority="66" w:unhideWhenUsed="0"/>
-    <w:lsdException w:name="Medium Grid 1 Accent 2" w:semiHidden="0" w:uiPriority="67" w:unhideWhenUsed="0"/>
-    <w:lsdException w:name="Medium Grid 2 Accent 2" w:semiHidden="0" w:uiPriority="68" w:unhideWhenUsed="0"/>
-    <w:lsdException w:name="Medium Grid 3 Accent 2" w:semiHidden="0" w:uiPriority="69" w:unhideWhenUsed="0"/>
-    <w:lsdException w:name="Dark List Accent 2" w:semiHidden="0" w:uiPriority="70" w:unhideWhenUsed="0"/>
-    <w:lsdException w:name="Colorful Shading Accent 2" w:semiHidden="0" w:uiPriority="71" w:unhideWhenUsed="0"/>
-    <w:lsdException w:name="Colorful List Accent 2" w:semiHidden="0" w:uiPriority="72" w:unhideWhenUsed="0"/>
-    <w:lsdException w:name="Colorful Grid Accent 2" w:semiHidden="0" w:uiPriority="73" w:unhideWhenUsed="0"/>
-    <w:lsdException w:name="Light Shading Accent 3" w:semiHidden="0" w:uiPriority="60" w:unhideWhenUsed="0"/>
-    <w:lsdException w:name="Light List Accent 3" w:semiHidden="0" w:uiPriority="61" w:unhideWhenUsed="0"/>
-    <w:lsdException w:name="Light Grid Accent 3" w:semiHidden="0" w:uiPriority="62" w:unhideWhenUsed="0"/>
-    <w:lsdException w:name="Medium Shading 1 Accent 3" w:semiHidden="0" w:uiPriority="63" w:unhideWhenUsed="0"/>
-    <w:lsdException w:name="Medium Shading 2 Accent 3" w:semiHidden="0" w:uiPriority="64" w:unhideWhenUsed="0"/>
-    <w:lsdException w:name="Medium List 1 Accent 3" w:semiHidden="0" w:uiPriority="65" w:unhideWhenUsed="0"/>
-    <w:lsdException w:name="Medium List 2 Accent 3" w:semiHidden="0" w:uiPriority="66" w:unhideWhenUsed="0"/>
-    <w:lsdException w:name="Medium Grid 1 Accent 3" w:semiHidden="0" w:uiPriority="67" w:unhideWhenUsed="0"/>
-    <w:lsdException w:name="Medium Grid 2 Accent 3" w:semiHidden="0" w:uiPriority="68" w:unhideWhenUsed="0"/>
-    <w:lsdException w:name="Medium Grid 3 Accent 3" w:semiHidden="0" w:uiPriority="69" w:unhideWhenUsed="0"/>
-    <w:lsdException w:name="Dark List Accent 3" w:semiHidden="0" w:uiPriority="70" w:unhideWhenUsed="0"/>
-    <w:lsdException w:name="Colorful Shading Accent 3" w:semiHidden="0" w:uiPriority="71" w:unhideWhenUsed="0"/>
-    <w:lsdException w:name="Colorful List Accent 3" w:semiHidden="0" w:uiPriority="72" w:unhideWhenUsed="0"/>
-    <w:lsdException w:name="Colorful Grid Accent 3" w:semiHidden="0" w:uiPriority="73" w:unhideWhenUsed="0"/>
-    <w:lsdException w:name="Light Shading Accent 4" w:semiHidden="0" w:uiPriority="60" w:unhideWhenUsed="0"/>
-    <w:lsdException w:name="Light List Accent 4" w:semiHidden="0" w:uiPriority="61" w:unhideWhenUsed="0"/>
-    <w:lsdException w:name="Light Grid Accent 4" w:semiHidden="0" w:uiPriority="62" w:unhideWhenUsed="0"/>
-    <w:lsdException w:name="Medium Shading 1 Accent 4" w:semiHidden="0" w:uiPriority="63" w:unhideWhenUsed="0"/>
-    <w:lsdException w:name="Medium Shading 2 Accent 4" w:semiHidden="0" w:uiPriority="64" w:unhideWhenUsed="0"/>
-    <w:lsdException w:name="Medium List 1 Accent 4" w:semiHidden="0" w:uiPriority="65" w:unhideWhenUsed="0"/>
-    <w:lsdException w:name="Medium List 2 Accent 4" w:semiHidden="0" w:uiPriority="66" w:unhideWhenUsed="0"/>
-    <w:lsdException w:name="Medium Grid 1 Accent 4" w:semiHidden="0" w:uiPriority="67" w:unhideWhenUsed="0"/>
-    <w:lsdException w:name="Medium Grid 2 Accent 4" w:semiHidden="0" w:uiPriority="68" w:unhideWhenUsed="0"/>
-    <w:lsdException w:name="Medium Grid 3 Accent 4" w:semiHidden="0" w:uiPriority="69" w:unhideWhenUsed="0"/>
-    <w:lsdException w:name="Dark List Accent 4" w:semiHidden="0" w:uiPriority="70" w:unhideWhenUsed="0"/>
-    <w:lsdException w:name="Colorful Shading Accent 4" w:semiHidden="0" w:uiPriority="71" w:unhideWhenUsed="0"/>
-    <w:lsdException w:name="Colorful List Accent 4" w:semiHidden="0" w:uiPriority="72" w:unhideWhenUsed="0"/>
-    <w:lsdException w:name="Colorful Grid Accent 4" w:semiHidden="0" w:uiPriority="73" w:unhideWhenUsed="0"/>
-    <w:lsdException w:name="Light Shading Accent 5" w:semiHidden="0" w:uiPriority="60" w:unhideWhenUsed="0"/>
-    <w:lsdException w:name="Light List Accent 5" w:semiHidden="0" w:uiPriority="61" w:unhideWhenUsed="0"/>
-    <w:lsdException w:name="Light Grid Accent 5" w:semiHidden="0" w:uiPriority="62" w:unhideWhenUsed="0"/>
-    <w:lsdException w:name="Medium Shading 1 Accent 5" w:semiHidden="0" w:uiPriority="63" w:unhideWhenUsed="0"/>
-    <w:lsdException w:name="Medium Shading 2 Accent 5" w:semiHidden="0" w:uiPriority="64" w:unhideWhenUsed="0"/>
-    <w:lsdException w:name="Medium List 1 Accent 5" w:semiHidden="0" w:uiPriority="65" w:unhideWhenUsed="0"/>
-    <w:lsdException w:name="Medium List 2 Accent 5" w:semiHidden="0" w:uiPriority="66" w:unhideWhenUsed="0"/>
-    <w:lsdException w:name="Medium Grid 1 Accent 5" w:semiHidden="0" w:uiPriority="67" w:unhideWhenUsed="0"/>
-    <w:lsdException w:name="Medium Grid 2 Accent 5" w:semiHidden="0" w:uiPriority="68" w:unhideWhenUsed="0"/>
-    <w:lsdException w:name="Medium Grid 3 Accent 5" w:semiHidden="0" w:uiPriority="69" w:unhideWhenUsed="0"/>
-    <w:lsdException w:name="Dark List Accent 5" w:semiHidden="0" w:uiPriority="70" w:unhideWhenUsed="0"/>
-    <w:lsdException w:name="Colorful Shading Accent 5" w:semiHidden="0" w:uiPriority="71" w:unhideWhenUsed="0"/>
-    <w:lsdException w:name="Colorful List Accent 5" w:semiHidden="0" w:uiPriority="72" w:unhideWhenUsed="0"/>
-    <w:lsdException w:name="Colorful Grid Accent 5" w:semiHidden="0" w:uiPriority="73" w:unhideWhenUsed="0"/>
-    <w:lsdException w:name="Light Shading Accent 6" w:semiHidden="0" w:uiPriority="60" w:unhideWhenUsed="0"/>
-    <w:lsdException w:name="Light List Accent 6" w:semiHidden="0" w:uiPriority="61" w:unhideWhenUsed="0"/>
-    <w:lsdException w:name="Light Grid Accent 6" w:semiHidden="0" w:uiPriority="62" w:unhideWhenUsed="0"/>
-    <w:lsdException w:name="Medium Shading 1 Accent 6" w:semiHidden="0" w:uiPriority="63" w:unhideWhenUsed="0"/>
-    <w:lsdException w:name="Medium Shading 2 Accent 6" w:semiHidden="0" w:uiPriority="64" w:unhideWhenUsed="0"/>
-    <w:lsdException w:name="Medium List 1 Accent 6" w:semiHidden="0" w:uiPriority="65" w:unhideWhenUsed="0"/>
-    <w:lsdException w:name="Medium List 2 Accent 6" w:semiHidden="0" w:uiPriority="66" w:unhideWhenUsed="0"/>
-    <w:lsdException w:name="Medium Grid 1 Accent 6" w:semiHidden="0" w:uiPriority="67" w:unhideWhenUsed="0"/>
-    <w:lsdException w:name="Medium Grid 2 Accent 6" w:semiHidden="0" w:uiPriority="68" w:unhideWhenUsed="0"/>
-    <w:lsdException w:name="Medium Grid 3 Accent 6" w:semiHidden="0" w:uiPriority="69" w:unhideWhenUsed="0"/>
-    <w:lsdException w:name="Dark List Accent 6" w:semiHidden="0" w:uiPriority="70" w:unhideWhenUsed="0"/>
-    <w:lsdException w:name="Colorful Shading Accent 6" w:semiHidden="0" w:uiPriority="71" w:unhideWhenUsed="0"/>
-    <w:lsdException w:name="Colorful List Accent 6" w:semiHidden="0" w:uiPriority="72" w:unhideWhenUsed="0"/>
-    <w:lsdException w:name="Colorful Grid Accent 6" w:semiHidden="0" w:uiPriority="73" w:unhideWhenUsed="0"/>
-    <w:lsdException w:name="Subtle Emphasis" w:semiHidden="0" w:uiPriority="19" w:unhideWhenUsed="0" w:qFormat="1"/>
-    <w:lsdException w:name="Intense Emphasis" w:semiHidden="0" w:uiPriority="21" w:unhideWhenUsed="0" w:qFormat="1"/>
-    <w:lsdException w:name="Subtle Reference" w:semiHidden="0" w:uiPriority="31" w:unhideWhenUsed="0" w:qFormat="1"/>
-    <w:lsdException w:name="Intense Reference" w:semiHidden="0" w:uiPriority="32" w:unhideWhenUsed="0" w:qFormat="1"/>
-    <w:lsdException w:name="Book Title" w:semiHidden="0" w:uiPriority="33" w:unhideWhenUsed="0" w:qFormat="1"/>
-    <w:lsdException w:name="Bibliography" w:uiPriority="37"/>
-    <w:lsdException w:name="TOC Heading" w:uiPriority="39" w:qFormat="1"/>
-  </w:latentStyles>
-  <w:style w:type="paragraph" w:default="1" w:styleId="Normal">
-    <w:name w:val="Normal"/>
-    <w:qFormat/>
-    <w:rsid w:val="00935BE9"/>
-    <w:rPr>
-      <w:rFonts w:ascii="Times New Roman" w:eastAsia="Times New Roman" w:hAnsi="Times New Roman" w:cs="Times New Roman"/>
-      <w:sz w:val="20"/>
-      <w:szCs w:val="20"/>
-      <w:lang w:eastAsia="pt-BR"/>
-    </w:rPr>
-  </w:style>
-  <w:style w:type="paragraph" w:styleId="Heading1">
-    <w:name w:val="heading 1"/>
-    <w:basedOn w:val="Normal"/>
-    <w:next w:val="BodyText"/>
-    <w:link w:val="Heading1Char"/>
-    <w:qFormat/>
-    <w:rsid w:val="00935BE9"/>
-    <w:pPr>
-      <w:keepNext/>
-      <w:keepLines/>
-      <w:pageBreakBefore/>
-      <w:numPr>
-        <w:numId w:val="1"/>
-      </w:numPr>
-      <w:spacing w:before="320" w:after="320"/>
-      <w:jc w:val="center"/>
-      <w:outlineLvl w:val="0"/>
-    </w:pPr>
-    <w:rPr>
-      <w:rFonts w:ascii="Arial" w:hAnsi="Arial"/>
-      <w:b/>
-      <w:kern w:val="28"/>
-      <w:sz w:val="36"/>
-    </w:rPr>
-  </w:style>
-  <w:style w:type="paragraph" w:styleId="Heading2">
-    <w:name w:val="heading 2"/>
-    <w:basedOn w:val="Normal"/>
-    <w:next w:val="BodyText"/>
-    <w:link w:val="Heading2Char"/>
-    <w:qFormat/>
-    <w:rsid w:val="00935BE9"/>
-    <w:pPr>
-      <w:keepNext/>
-      <w:numPr>
-        <w:ilvl w:val="1"/>
-        <w:numId w:val="1"/>
-      </w:numPr>
-      <w:spacing w:before="240" w:after="240"/>
-      <w:outlineLvl w:val="1"/>
-    </w:pPr>
-    <w:rPr>
-      <w:rFonts w:ascii="Arial" w:hAnsi="Arial"/>
-      <w:b/>
-      <w:i/>
-      <w:kern w:val="28"/>
-      <w:sz w:val="28"/>
-    </w:rPr>
-  </w:style>
-  <w:style w:type="paragraph" w:styleId="Heading3">
-    <w:name w:val="heading 3"/>
-    <w:basedOn w:val="Normal"/>
-    <w:next w:val="BodyText"/>
-    <w:link w:val="Heading3Char"/>
-    <w:qFormat/>
-    <w:rsid w:val="00935BE9"/>
-    <w:pPr>
-      <w:keepNext/>
-      <w:numPr>
-        <w:ilvl w:val="2"/>
-        <w:numId w:val="1"/>
-      </w:numPr>
-      <w:spacing w:before="160" w:after="160"/>
-      <w:outlineLvl w:val="2"/>
-    </w:pPr>
-    <w:rPr>
-      <w:b/>
-      <w:kern w:val="28"/>
-      <w:sz w:val="24"/>
-    </w:rPr>
-  </w:style>
-  <w:style w:type="paragraph" w:styleId="Heading4">
-    <w:name w:val="heading 4"/>
-    <w:basedOn w:val="Normal"/>
-    <w:next w:val="BodyText"/>
-    <w:link w:val="Heading4Char"/>
-    <w:qFormat/>
-    <w:rsid w:val="00935BE9"/>
-    <w:pPr>
-      <w:keepNext/>
-      <w:numPr>
-        <w:ilvl w:val="3"/>
-        <w:numId w:val="1"/>
-      </w:numPr>
-      <w:spacing w:before="120" w:after="120"/>
-      <w:outlineLvl w:val="3"/>
-    </w:pPr>
-    <w:rPr>
-      <w:b/>
-      <w:i/>
-      <w:kern w:val="28"/>
-      <w:sz w:val="24"/>
-    </w:rPr>
-  </w:style>
-  <w:style w:type="paragraph" w:styleId="Heading5">
-    <w:name w:val="heading 5"/>
-    <w:basedOn w:val="Normal"/>
-    <w:next w:val="BodyText"/>
-    <w:link w:val="Heading5Char"/>
-    <w:qFormat/>
-    <w:rsid w:val="00935BE9"/>
-    <w:pPr>
-      <w:keepNext/>
-      <w:numPr>
-        <w:ilvl w:val="4"/>
-        <w:numId w:val="1"/>
-      </w:numPr>
-      <w:spacing w:before="120" w:after="80"/>
-      <w:outlineLvl w:val="4"/>
-    </w:pPr>
-    <w:rPr>
-      <w:rFonts w:ascii="Arial" w:hAnsi="Arial"/>
-      <w:b/>
-      <w:kern w:val="28"/>
-    </w:rPr>
-  </w:style>
-  <w:style w:type="paragraph" w:styleId="Heading6">
-    <w:name w:val="heading 6"/>
-    <w:basedOn w:val="Normal"/>
-    <w:next w:val="BodyText"/>
-    <w:link w:val="Heading6Char"/>
-    <w:qFormat/>
-    <w:rsid w:val="00935BE9"/>
-    <w:pPr>
-      <w:keepNext/>
-      <w:numPr>
-        <w:ilvl w:val="5"/>
-        <w:numId w:val="1"/>
-      </w:numPr>
-      <w:spacing w:before="80" w:after="80"/>
-      <w:outlineLvl w:val="5"/>
-    </w:pPr>
-    <w:rPr>
-      <w:rFonts w:ascii="Arial" w:hAnsi="Arial"/>
-      <w:b/>
-      <w:i/>
-      <w:kern w:val="28"/>
-    </w:rPr>
-  </w:style>
-  <w:style w:type="paragraph" w:styleId="Heading7">
-    <w:name w:val="heading 7"/>
-    <w:basedOn w:val="Normal"/>
-    <w:next w:val="BodyText"/>
-    <w:link w:val="Heading7Char"/>
-    <w:qFormat/>
-    <w:rsid w:val="00935BE9"/>
-    <w:pPr>
-      <w:keepNext/>
-      <w:numPr>
-        <w:ilvl w:val="6"/>
-        <w:numId w:val="1"/>
-      </w:numPr>
-      <w:spacing w:before="80" w:after="60"/>
-      <w:outlineLvl w:val="6"/>
-    </w:pPr>
-    <w:rPr>
-      <w:b/>
-      <w:kern w:val="28"/>
-    </w:rPr>
-  </w:style>
-  <w:style w:type="paragraph" w:styleId="Heading8">
-    <w:name w:val="heading 8"/>
-    <w:basedOn w:val="Normal"/>
-    <w:next w:val="BodyText"/>
-    <w:link w:val="Heading8Char"/>
-    <w:qFormat/>
-    <w:rsid w:val="00935BE9"/>
-    <w:pPr>
-      <w:keepNext/>
-      <w:numPr>
-        <w:ilvl w:val="7"/>
-        <w:numId w:val="1"/>
-      </w:numPr>
-      <w:spacing w:before="80" w:after="60"/>
-      <w:outlineLvl w:val="7"/>
-    </w:pPr>
-    <w:rPr>
-      <w:b/>
-      <w:i/>
-      <w:kern w:val="28"/>
-    </w:rPr>
-  </w:style>
-  <w:style w:type="paragraph" w:styleId="Heading9">
-    <w:name w:val="heading 9"/>
-    <w:basedOn w:val="Normal"/>
-    <w:next w:val="BodyText"/>
-    <w:link w:val="Heading9Char"/>
-    <w:qFormat/>
-    <w:rsid w:val="00935BE9"/>
-    <w:pPr>
-      <w:keepNext/>
-      <w:numPr>
-        <w:ilvl w:val="8"/>
-        <w:numId w:val="1"/>
-      </w:numPr>
-      <w:spacing w:before="80" w:after="60"/>
-      <w:outlineLvl w:val="8"/>
-    </w:pPr>
-    <w:rPr>
-      <w:b/>
-      <w:i/>
-      <w:kern w:val="28"/>
-    </w:rPr>
-  </w:style>
-  <w:style w:type="character" w:default="1" w:styleId="DefaultParagraphFont">
-    <w:name w:val="Default Paragraph Font"/>
-    <w:uiPriority w:val="1"/>
-    <w:semiHidden/>
-    <w:unhideWhenUsed/>
-  </w:style>
-  <w:style w:type="table" w:default="1" w:styleId="TableNormal">
-    <w:name w:val="Normal Table"/>
-    <w:uiPriority w:val="99"/>
-    <w:semiHidden/>
-    <w:unhideWhenUsed/>
-    <w:tblPr>
-      <w:tblInd w:w="0" w:type="dxa"/>
-      <w:tblCellMar>
-        <w:top w:w="0" w:type="dxa"/>
-        <w:left w:w="108" w:type="dxa"/>
-        <w:bottom w:w="0" w:type="dxa"/>
-        <w:right w:w="108" w:type="dxa"/>
-      </w:tblCellMar>
-    </w:tblPr>
-  </w:style>
-  <w:style w:type="numbering" w:default="1" w:styleId="NoList">
-    <w:name w:val="No List"/>
-    <w:uiPriority w:val="99"/>
-    <w:semiHidden/>
-    <w:unhideWhenUsed/>
-  </w:style>
-  <w:style w:type="character" w:customStyle="1" w:styleId="Heading1Char">
-    <w:name w:val="Heading 1 Char"/>
-    <w:basedOn w:val="DefaultParagraphFont"/>
-    <w:link w:val="Heading1"/>
-    <w:rsid w:val="00935BE9"/>
-    <w:rPr>
-      <w:rFonts w:ascii="Arial" w:eastAsia="Times New Roman" w:hAnsi="Arial" w:cs="Times New Roman"/>
-      <w:b/>
-      <w:kern w:val="28"/>
-      <w:sz w:val="36"/>
-      <w:szCs w:val="20"/>
-      <w:lang w:eastAsia="pt-BR"/>
-    </w:rPr>
-  </w:style>
-  <w:style w:type="character" w:customStyle="1" w:styleId="Heading2Char">
-    <w:name w:val="Heading 2 Char"/>
-    <w:basedOn w:val="DefaultParagraphFont"/>
-    <w:link w:val="Heading2"/>
-    <w:rsid w:val="00935BE9"/>
-    <w:rPr>
-      <w:rFonts w:ascii="Arial" w:eastAsia="Times New Roman" w:hAnsi="Arial" w:cs="Times New Roman"/>
-      <w:b/>
-      <w:i/>
-      <w:kern w:val="28"/>
-      <w:sz w:val="28"/>
-      <w:szCs w:val="20"/>
-      <w:lang w:eastAsia="pt-BR"/>
-    </w:rPr>
-  </w:style>
-  <w:style w:type="character" w:customStyle="1" w:styleId="Heading3Char">
-    <w:name w:val="Heading 3 Char"/>
-    <w:basedOn w:val="DefaultParagraphFont"/>
-    <w:link w:val="Heading3"/>
-    <w:rsid w:val="00935BE9"/>
-    <w:rPr>
-      <w:rFonts w:ascii="Times New Roman" w:eastAsia="Times New Roman" w:hAnsi="Times New Roman" w:cs="Times New Roman"/>
-      <w:b/>
-      <w:kern w:val="28"/>
-      <w:szCs w:val="20"/>
-      <w:lang w:eastAsia="pt-BR"/>
-    </w:rPr>
-  </w:style>
-  <w:style w:type="character" w:customStyle="1" w:styleId="Heading4Char">
-    <w:name w:val="Heading 4 Char"/>
-    <w:basedOn w:val="DefaultParagraphFont"/>
-    <w:link w:val="Heading4"/>
-    <w:rsid w:val="00935BE9"/>
-    <w:rPr>
-      <w:rFonts w:ascii="Times New Roman" w:eastAsia="Times New Roman" w:hAnsi="Times New Roman" w:cs="Times New Roman"/>
-      <w:b/>
-      <w:i/>
-      <w:kern w:val="28"/>
-      <w:szCs w:val="20"/>
-      <w:lang w:eastAsia="pt-BR"/>
-    </w:rPr>
-  </w:style>
-  <w:style w:type="character" w:customStyle="1" w:styleId="Heading5Char">
-    <w:name w:val="Heading 5 Char"/>
-    <w:basedOn w:val="DefaultParagraphFont"/>
-    <w:link w:val="Heading5"/>
-    <w:rsid w:val="00935BE9"/>
-    <w:rPr>
-      <w:rFonts w:ascii="Arial" w:eastAsia="Times New Roman" w:hAnsi="Arial" w:cs="Times New Roman"/>
-      <w:b/>
-      <w:kern w:val="28"/>
-      <w:sz w:val="20"/>
-      <w:szCs w:val="20"/>
-      <w:lang w:eastAsia="pt-BR"/>
-    </w:rPr>
-  </w:style>
-  <w:style w:type="character" w:customStyle="1" w:styleId="Heading6Char">
-    <w:name w:val="Heading 6 Char"/>
-    <w:basedOn w:val="DefaultParagraphFont"/>
-    <w:link w:val="Heading6"/>
-    <w:rsid w:val="00935BE9"/>
-    <w:rPr>
-      <w:rFonts w:ascii="Arial" w:eastAsia="Times New Roman" w:hAnsi="Arial" w:cs="Times New Roman"/>
-      <w:b/>
-      <w:i/>
-      <w:kern w:val="28"/>
-      <w:sz w:val="20"/>
-      <w:szCs w:val="20"/>
-      <w:lang w:eastAsia="pt-BR"/>
-    </w:rPr>
-  </w:style>
-  <w:style w:type="character" w:customStyle="1" w:styleId="Heading7Char">
-    <w:name w:val="Heading 7 Char"/>
-    <w:basedOn w:val="DefaultParagraphFont"/>
-    <w:link w:val="Heading7"/>
-    <w:rsid w:val="00935BE9"/>
-    <w:rPr>
-      <w:rFonts w:ascii="Times New Roman" w:eastAsia="Times New Roman" w:hAnsi="Times New Roman" w:cs="Times New Roman"/>
-      <w:b/>
-      <w:kern w:val="28"/>
-      <w:sz w:val="20"/>
-      <w:szCs w:val="20"/>
-      <w:lang w:eastAsia="pt-BR"/>
-    </w:rPr>
-  </w:style>
-  <w:style w:type="character" w:customStyle="1" w:styleId="Heading8Char">
-    <w:name w:val="Heading 8 Char"/>
-    <w:basedOn w:val="DefaultParagraphFont"/>
-    <w:link w:val="Heading8"/>
-    <w:rsid w:val="00935BE9"/>
-    <w:rPr>
-      <w:rFonts w:ascii="Times New Roman" w:eastAsia="Times New Roman" w:hAnsi="Times New Roman" w:cs="Times New Roman"/>
-      <w:b/>
-      <w:i/>
-      <w:kern w:val="28"/>
-      <w:sz w:val="20"/>
-      <w:szCs w:val="20"/>
-      <w:lang w:eastAsia="pt-BR"/>
-    </w:rPr>
-  </w:style>
-  <w:style w:type="character" w:customStyle="1" w:styleId="Heading9Char">
-    <w:name w:val="Heading 9 Char"/>
-    <w:basedOn w:val="DefaultParagraphFont"/>
-    <w:link w:val="Heading9"/>
-    <w:rsid w:val="00935BE9"/>
-    <w:rPr>
-      <w:rFonts w:ascii="Times New Roman" w:eastAsia="Times New Roman" w:hAnsi="Times New Roman" w:cs="Times New Roman"/>
-      <w:b/>
-      <w:i/>
-      <w:kern w:val="28"/>
-      <w:sz w:val="20"/>
-      <w:szCs w:val="20"/>
-      <w:lang w:eastAsia="pt-BR"/>
-    </w:rPr>
-  </w:style>
-  <w:style w:type="paragraph" w:styleId="BodyText">
-    <w:name w:val="Body Text"/>
-    <w:basedOn w:val="Normal"/>
-    <w:link w:val="BodyTextChar"/>
-    <w:autoRedefine/>
-    <w:rsid w:val="00935BE9"/>
-    <w:pPr>
-      <w:keepLines/>
-      <w:spacing w:before="80" w:after="80"/>
-    </w:pPr>
-    <w:rPr>
-      <w:sz w:val="24"/>
-      <w:szCs w:val="24"/>
-    </w:rPr>
-  </w:style>
-  <w:style w:type="character" w:customStyle="1" w:styleId="BodyTextChar">
-    <w:name w:val="Body Text Char"/>
-    <w:basedOn w:val="DefaultParagraphFont"/>
-    <w:link w:val="BodyText"/>
+  <w:style w:type="character" w:customStyle="1" w:styleId="CorpodetextoChar">
+    <w:name w:val="Corpo de texto Char"/>
+    <w:basedOn w:val="Fontepargpadro"/>
+    <w:link w:val="Corpodetexto"/>
     <w:rsid w:val="00935BE9"/>
     <w:rPr>
       <w:rFonts w:ascii="Times New Roman" w:eastAsia="Times New Roman" w:hAnsi="Times New Roman" w:cs="Times New Roman"/>
@@ -2388,7 +1931,7 @@
   </w:style>
   <w:style w:type="paragraph" w:customStyle="1" w:styleId="Tabela">
     <w:name w:val="Tabela"/>
-    <w:basedOn w:val="BodyText"/>
+    <w:basedOn w:val="Corpodetexto"/>
     <w:rsid w:val="00935BE9"/>
     <w:pPr>
       <w:keepNext/>

</xml_diff>